<commit_message>
20jun add pdf and minor admin corrections
</commit_message>
<xml_diff>
--- a/presentation/haggerty_presentation_script.docx
+++ b/presentation/haggerty_presentation_script.docx
@@ -10,7 +10,6 @@
           <w:szCs w:val="24"/>
         </w:rPr>
       </w:pPr>
-      <w:proofErr w:type="spellStart"/>
       <w:r>
         <w:rPr>
           <w:rFonts w:cstheme="minorHAnsi"/>
@@ -35,7 +34,6 @@
         </w:rPr>
         <w:t>_gdp_script</w:t>
       </w:r>
-      <w:proofErr w:type="spellEnd"/>
     </w:p>
     <w:p>
       <w:pPr>
@@ -147,68 +145,32 @@
           <w:sz w:val="24"/>
           <w:szCs w:val="24"/>
         </w:rPr>
-        <w:t xml:space="preserve"> </w:t>
-      </w:r>
-      <w:proofErr w:type="gramStart"/>
-      <w:r>
-        <w:rPr>
-          <w:rFonts w:cstheme="minorHAnsi"/>
-          <w:sz w:val="24"/>
-          <w:szCs w:val="24"/>
-        </w:rPr>
-        <w:t>Comparison</w:t>
-      </w:r>
-      <w:proofErr w:type="gramEnd"/>
-      <w:r>
-        <w:rPr>
-          <w:rFonts w:cstheme="minorHAnsi"/>
-          <w:sz w:val="24"/>
-          <w:szCs w:val="24"/>
-        </w:rPr>
-        <w:t>”</w:t>
-      </w:r>
-    </w:p>
-    <w:p>
-      <w:pPr>
-        <w:rPr>
-          <w:rFonts w:cstheme="minorHAnsi"/>
-          <w:sz w:val="24"/>
-          <w:szCs w:val="24"/>
-        </w:rPr>
-      </w:pPr>
-      <w:r>
-        <w:rPr>
-          <w:rFonts w:cstheme="minorHAnsi"/>
-          <w:sz w:val="24"/>
-          <w:szCs w:val="24"/>
-        </w:rPr>
-        <w:t>During this presentation</w:t>
-      </w:r>
-      <w:proofErr w:type="gramStart"/>
-      <w:r>
-        <w:rPr>
-          <w:rFonts w:cstheme="minorHAnsi"/>
-          <w:sz w:val="24"/>
-          <w:szCs w:val="24"/>
-        </w:rPr>
-        <w:t>….</w:t>
-      </w:r>
-      <w:r>
-        <w:rPr>
-          <w:rFonts w:cstheme="minorHAnsi"/>
-          <w:sz w:val="24"/>
-          <w:szCs w:val="24"/>
-        </w:rPr>
-        <w:t>I</w:t>
-      </w:r>
-      <w:proofErr w:type="gramEnd"/>
-      <w:r>
-        <w:rPr>
-          <w:rFonts w:cstheme="minorHAnsi"/>
-          <w:sz w:val="24"/>
-          <w:szCs w:val="24"/>
-        </w:rPr>
-        <w:t xml:space="preserve"> would ask that if you have questions….Please hold them until the end and we will address them as time permits. </w:t>
+        <w:t xml:space="preserve"> Comparison”</w:t>
+      </w:r>
+    </w:p>
+    <w:p>
+      <w:pPr>
+        <w:rPr>
+          <w:rFonts w:cstheme="minorHAnsi"/>
+          <w:sz w:val="24"/>
+          <w:szCs w:val="24"/>
+        </w:rPr>
+      </w:pPr>
+      <w:r>
+        <w:rPr>
+          <w:rFonts w:cstheme="minorHAnsi"/>
+          <w:sz w:val="24"/>
+          <w:szCs w:val="24"/>
+        </w:rPr>
+        <w:t>During this presentation….</w:t>
+      </w:r>
+      <w:r>
+        <w:rPr>
+          <w:rFonts w:cstheme="minorHAnsi"/>
+          <w:sz w:val="24"/>
+          <w:szCs w:val="24"/>
+        </w:rPr>
+        <w:t xml:space="preserve">I would ask that if you have questions….Please hold them until the end and we will address them as time permits. </w:t>
       </w:r>
     </w:p>
     <w:p>
@@ -255,25 +217,7 @@
           <w:sz w:val="24"/>
           <w:szCs w:val="24"/>
         </w:rPr>
-        <w:t>This is tonight’s agenda</w:t>
-      </w:r>
-      <w:proofErr w:type="gramStart"/>
-      <w:r>
-        <w:rPr>
-          <w:rFonts w:cstheme="minorHAnsi"/>
-          <w:sz w:val="24"/>
-          <w:szCs w:val="24"/>
-        </w:rPr>
-        <w:t>…..</w:t>
-      </w:r>
-      <w:proofErr w:type="gramEnd"/>
-      <w:r>
-        <w:rPr>
-          <w:rFonts w:cstheme="minorHAnsi"/>
-          <w:sz w:val="24"/>
-          <w:szCs w:val="24"/>
-        </w:rPr>
-        <w:t>I will give everyone a second to look it over before moving on.</w:t>
+        <w:t>This is tonight’s agenda…..I will give everyone a second to look it over before moving on.</w:t>
       </w:r>
     </w:p>
     <w:p>
@@ -450,31 +394,7 @@
           <w:sz w:val="24"/>
           <w:szCs w:val="24"/>
         </w:rPr>
-        <w:t xml:space="preserve">My motivation for this project stems from </w:t>
-      </w:r>
-      <w:r>
-        <w:rPr>
-          <w:rFonts w:cstheme="minorHAnsi"/>
-          <w:sz w:val="24"/>
-          <w:szCs w:val="24"/>
-        </w:rPr>
-        <w:t xml:space="preserve">growing up </w:t>
-      </w:r>
-      <w:r>
-        <w:rPr>
-          <w:rFonts w:cstheme="minorHAnsi"/>
-          <w:sz w:val="24"/>
-          <w:szCs w:val="24"/>
-        </w:rPr>
-        <w:t xml:space="preserve">as a child </w:t>
-      </w:r>
-      <w:r>
-        <w:rPr>
-          <w:rFonts w:cstheme="minorHAnsi"/>
-          <w:sz w:val="24"/>
-          <w:szCs w:val="24"/>
-        </w:rPr>
-        <w:t>during the “</w:t>
+        <w:t>My motivation for this project stems from growing up as a child during the “</w:t>
       </w:r>
       <w:r>
         <w:rPr>
@@ -490,23 +410,7 @@
           <w:sz w:val="24"/>
           <w:szCs w:val="24"/>
         </w:rPr>
-        <w:t xml:space="preserve"> Crisis” of the 1970s.</w:t>
-      </w:r>
-      <w:r>
-        <w:rPr>
-          <w:rFonts w:cstheme="minorHAnsi"/>
-          <w:sz w:val="24"/>
-          <w:szCs w:val="24"/>
-        </w:rPr>
-        <w:t xml:space="preserve"> </w:t>
-      </w:r>
-      <w:r>
-        <w:rPr>
-          <w:rFonts w:cstheme="minorHAnsi"/>
-          <w:sz w:val="24"/>
-          <w:szCs w:val="24"/>
-        </w:rPr>
-        <w:t xml:space="preserve">I have been impressed with the move away from </w:t>
+        <w:t xml:space="preserve"> Crisis” of the 1970s. I have been impressed with the move away from </w:t>
       </w:r>
       <w:r>
         <w:rPr>
@@ -538,15 +442,7 @@
           <w:sz w:val="24"/>
           <w:szCs w:val="24"/>
         </w:rPr>
-        <w:t xml:space="preserve"> over the last few decades</w:t>
-      </w:r>
-      <w:r>
-        <w:rPr>
-          <w:rFonts w:cstheme="minorHAnsi"/>
-          <w:sz w:val="24"/>
-          <w:szCs w:val="24"/>
-        </w:rPr>
-        <w:t xml:space="preserve"> and looked forward to studying the topic for my Capstone. </w:t>
+        <w:t xml:space="preserve"> over the last few decades and looked forward to studying the topic for my Capstone. </w:t>
       </w:r>
     </w:p>
     <w:p>
@@ -593,25 +489,7 @@
           <w:sz w:val="24"/>
           <w:szCs w:val="24"/>
         </w:rPr>
-        <w:t xml:space="preserve">My analysis included datasets from </w:t>
-      </w:r>
-      <w:proofErr w:type="gramStart"/>
-      <w:r>
-        <w:rPr>
-          <w:rFonts w:cstheme="minorHAnsi"/>
-          <w:sz w:val="24"/>
-          <w:szCs w:val="24"/>
-        </w:rPr>
-        <w:t>Bureau</w:t>
-      </w:r>
-      <w:proofErr w:type="gramEnd"/>
-      <w:r>
-        <w:rPr>
-          <w:rFonts w:cstheme="minorHAnsi"/>
-          <w:sz w:val="24"/>
-          <w:szCs w:val="24"/>
-        </w:rPr>
-        <w:t xml:space="preserve"> of Economic Analysis, US Census Bureau, </w:t>
+        <w:t xml:space="preserve">My analysis included datasets from Bureau of Economic Analysis, US Census Bureau, </w:t>
       </w:r>
       <w:r>
         <w:rPr>
@@ -627,15 +505,7 @@
           <w:sz w:val="24"/>
           <w:szCs w:val="24"/>
         </w:rPr>
-        <w:t xml:space="preserve"> Information Agency, &amp; International Information Agency</w:t>
-      </w:r>
-      <w:r>
-        <w:rPr>
-          <w:rFonts w:cstheme="minorHAnsi"/>
-          <w:sz w:val="24"/>
-          <w:szCs w:val="24"/>
-        </w:rPr>
-        <w:t xml:space="preserve"> and data for the years 1970, 1980, 1990, 2000, 2010, &amp; 2020</w:t>
+        <w:t xml:space="preserve"> Information Agency, &amp; International Information Agency and data for the years 1970, 1980, 1990, 2000, 2010, &amp; 2020</w:t>
       </w:r>
       <w:r>
         <w:rPr>
@@ -660,18 +530,8 @@
           <w:sz w:val="24"/>
           <w:szCs w:val="24"/>
         </w:rPr>
-        <w:t>And a few definitions before we get started</w:t>
-      </w:r>
-      <w:proofErr w:type="gramStart"/>
-      <w:r>
-        <w:rPr>
-          <w:rFonts w:cstheme="minorHAnsi"/>
-          <w:sz w:val="24"/>
-          <w:szCs w:val="24"/>
-        </w:rPr>
-        <w:t>…..</w:t>
-      </w:r>
-      <w:proofErr w:type="gramEnd"/>
+        <w:t>And a few definitions before we get started…..</w:t>
+      </w:r>
       <w:r>
         <w:rPr>
           <w:rFonts w:cstheme="minorHAnsi"/>
@@ -719,25 +579,7 @@
           <w:sz w:val="24"/>
           <w:szCs w:val="24"/>
         </w:rPr>
-        <w:t>GDP</w:t>
-      </w:r>
-      <w:proofErr w:type="gramStart"/>
-      <w:r>
-        <w:rPr>
-          <w:rFonts w:cstheme="minorHAnsi"/>
-          <w:sz w:val="24"/>
-          <w:szCs w:val="24"/>
-        </w:rPr>
-        <w:t>…..</w:t>
-      </w:r>
-      <w:proofErr w:type="gramEnd"/>
-      <w:r>
-        <w:rPr>
-          <w:rFonts w:cstheme="minorHAnsi"/>
-          <w:sz w:val="24"/>
-          <w:szCs w:val="24"/>
-        </w:rPr>
-        <w:t xml:space="preserve">Total value for goods and services </w:t>
+        <w:t xml:space="preserve">GDP…..Total value for goods and services </w:t>
       </w:r>
       <w:r>
         <w:rPr>
@@ -841,25 +683,7 @@
           <w:sz w:val="24"/>
           <w:szCs w:val="24"/>
         </w:rPr>
-        <w:t xml:space="preserve"> </w:t>
-      </w:r>
-      <w:proofErr w:type="gramStart"/>
-      <w:r>
-        <w:rPr>
-          <w:rFonts w:cstheme="minorHAnsi"/>
-          <w:sz w:val="24"/>
-          <w:szCs w:val="24"/>
-        </w:rPr>
-        <w:t>includes</w:t>
-      </w:r>
-      <w:proofErr w:type="gramEnd"/>
-      <w:r>
-        <w:rPr>
-          <w:rFonts w:cstheme="minorHAnsi"/>
-          <w:sz w:val="24"/>
-          <w:szCs w:val="24"/>
-        </w:rPr>
-        <w:t xml:space="preserve"> Coal, Crude Oil, and Natural Gas combined.</w:t>
+        <w:t xml:space="preserve"> includes Coal, Crude Oil, and Natural Gas combined.</w:t>
       </w:r>
     </w:p>
     <w:p>
@@ -925,7 +749,6 @@
         </w:rPr>
         <w:t>CONSUMPTION</w:t>
       </w:r>
-      <w:proofErr w:type="gramStart"/>
       <w:r>
         <w:rPr>
           <w:rFonts w:cstheme="minorHAnsi"/>
@@ -934,7 +757,6 @@
         </w:rPr>
         <w:t>…..</w:t>
       </w:r>
-      <w:proofErr w:type="gramEnd"/>
     </w:p>
     <w:p>
       <w:pPr>
@@ -965,15 +787,7 @@
           <w:sz w:val="24"/>
           <w:szCs w:val="24"/>
         </w:rPr>
-        <w:t>The values listed for</w:t>
-      </w:r>
-      <w:r>
-        <w:rPr>
-          <w:rFonts w:cstheme="minorHAnsi"/>
-          <w:sz w:val="24"/>
-          <w:szCs w:val="24"/>
-        </w:rPr>
-        <w:t xml:space="preserve"> </w:t>
+        <w:t xml:space="preserve">The values listed for </w:t>
       </w:r>
       <w:r>
         <w:rPr>
@@ -989,62 +803,34 @@
           <w:sz w:val="24"/>
           <w:szCs w:val="24"/>
         </w:rPr>
-        <w:t xml:space="preserve"> combines the values for Biofuels, </w:t>
-      </w:r>
-      <w:proofErr w:type="gramStart"/>
-      <w:r>
-        <w:rPr>
-          <w:rFonts w:cstheme="minorHAnsi"/>
-          <w:sz w:val="24"/>
-          <w:szCs w:val="24"/>
-        </w:rPr>
-        <w:t>Geo Thermal</w:t>
-      </w:r>
-      <w:proofErr w:type="gramEnd"/>
-      <w:r>
-        <w:rPr>
-          <w:rFonts w:cstheme="minorHAnsi"/>
-          <w:sz w:val="24"/>
-          <w:szCs w:val="24"/>
-        </w:rPr>
-        <w:t>, Hydro, Solar, Wind, Wood, &amp; Biomass Waste</w:t>
-      </w:r>
-    </w:p>
-    <w:p>
-      <w:pPr>
-        <w:rPr>
-          <w:rFonts w:cstheme="minorHAnsi"/>
-          <w:sz w:val="24"/>
-          <w:szCs w:val="24"/>
-        </w:rPr>
-      </w:pPr>
-    </w:p>
-    <w:p>
-      <w:pPr>
-        <w:rPr>
-          <w:rFonts w:cstheme="minorHAnsi"/>
-          <w:sz w:val="24"/>
-          <w:szCs w:val="24"/>
-        </w:rPr>
-      </w:pPr>
-      <w:r>
-        <w:rPr>
-          <w:rFonts w:cstheme="minorHAnsi"/>
-          <w:sz w:val="24"/>
-          <w:szCs w:val="24"/>
-        </w:rPr>
-        <w:t>And with that out of the way we will transition to the</w:t>
-      </w:r>
-      <w:proofErr w:type="gramStart"/>
-      <w:r>
-        <w:rPr>
-          <w:rFonts w:cstheme="minorHAnsi"/>
-          <w:sz w:val="24"/>
-          <w:szCs w:val="24"/>
-        </w:rPr>
-        <w:t>…..</w:t>
-      </w:r>
-      <w:proofErr w:type="gramEnd"/>
+        <w:t xml:space="preserve"> combines the values for Biofuels, Geo Thermal, Hydro, Solar, Wind, Wood, &amp; Biomass Waste</w:t>
+      </w:r>
+    </w:p>
+    <w:p>
+      <w:pPr>
+        <w:rPr>
+          <w:rFonts w:cstheme="minorHAnsi"/>
+          <w:sz w:val="24"/>
+          <w:szCs w:val="24"/>
+        </w:rPr>
+      </w:pPr>
+    </w:p>
+    <w:p>
+      <w:pPr>
+        <w:rPr>
+          <w:rFonts w:cstheme="minorHAnsi"/>
+          <w:sz w:val="24"/>
+          <w:szCs w:val="24"/>
+        </w:rPr>
+      </w:pPr>
+      <w:r>
+        <w:rPr>
+          <w:rFonts w:cstheme="minorHAnsi"/>
+          <w:sz w:val="24"/>
+          <w:szCs w:val="24"/>
+        </w:rPr>
+        <w:t>And with that out of the way we will transition to the…..</w:t>
+      </w:r>
     </w:p>
     <w:p>
       <w:pPr>
@@ -1141,7 +927,6 @@
         </w:rPr>
         <w:t>CAPITA</w:t>
       </w:r>
-      <w:proofErr w:type="gramStart"/>
       <w:r>
         <w:rPr>
           <w:rFonts w:cstheme="minorHAnsi"/>
@@ -1150,50 +935,31 @@
         </w:rPr>
         <w:t>…..</w:t>
       </w:r>
-      <w:proofErr w:type="gramEnd"/>
-    </w:p>
-    <w:p>
-      <w:pPr>
-        <w:rPr>
-          <w:rFonts w:cstheme="minorHAnsi"/>
-          <w:sz w:val="24"/>
-          <w:szCs w:val="24"/>
-        </w:rPr>
-      </w:pPr>
-    </w:p>
-    <w:p>
-      <w:pPr>
-        <w:rPr>
-          <w:rFonts w:cstheme="minorHAnsi"/>
-          <w:sz w:val="24"/>
-          <w:szCs w:val="24"/>
-        </w:rPr>
-      </w:pPr>
-      <w:r>
-        <w:rPr>
-          <w:rFonts w:cstheme="minorHAnsi"/>
-          <w:sz w:val="24"/>
-          <w:szCs w:val="24"/>
-        </w:rPr>
-        <w:t xml:space="preserve">Utilizing this SCATTER </w:t>
-      </w:r>
-      <w:proofErr w:type="gramStart"/>
-      <w:r>
-        <w:rPr>
-          <w:rFonts w:cstheme="minorHAnsi"/>
-          <w:sz w:val="24"/>
-          <w:szCs w:val="24"/>
-        </w:rPr>
-        <w:t>CHART</w:t>
-      </w:r>
-      <w:proofErr w:type="gramEnd"/>
-      <w:r>
-        <w:rPr>
-          <w:rFonts w:cstheme="minorHAnsi"/>
-          <w:sz w:val="24"/>
-          <w:szCs w:val="24"/>
-        </w:rPr>
-        <w:t xml:space="preserve"> I was able to </w:t>
+    </w:p>
+    <w:p>
+      <w:pPr>
+        <w:rPr>
+          <w:rFonts w:cstheme="minorHAnsi"/>
+          <w:sz w:val="24"/>
+          <w:szCs w:val="24"/>
+        </w:rPr>
+      </w:pPr>
+    </w:p>
+    <w:p>
+      <w:pPr>
+        <w:rPr>
+          <w:rFonts w:cstheme="minorHAnsi"/>
+          <w:sz w:val="24"/>
+          <w:szCs w:val="24"/>
+        </w:rPr>
+      </w:pPr>
+      <w:r>
+        <w:rPr>
+          <w:rFonts w:cstheme="minorHAnsi"/>
+          <w:sz w:val="24"/>
+          <w:szCs w:val="24"/>
+        </w:rPr>
+        <w:t xml:space="preserve">Utilizing this SCATTER CHART I was able to </w:t>
       </w:r>
       <w:r>
         <w:rPr>
@@ -1271,18 +1037,8 @@
           <w:sz w:val="24"/>
           <w:szCs w:val="24"/>
         </w:rPr>
-        <w:t xml:space="preserve"> covered most of the </w:t>
-      </w:r>
-      <w:proofErr w:type="gramStart"/>
-      <w:r>
-        <w:rPr>
-          <w:rFonts w:cstheme="minorHAnsi"/>
-          <w:sz w:val="24"/>
-          <w:szCs w:val="24"/>
-        </w:rPr>
-        <w:t>states</w:t>
-      </w:r>
-      <w:proofErr w:type="gramEnd"/>
+        <w:t xml:space="preserve"> covered most of the states</w:t>
+      </w:r>
     </w:p>
     <w:p>
       <w:pPr>
@@ -1299,18 +1055,8 @@
           <w:sz w:val="24"/>
           <w:szCs w:val="24"/>
         </w:rPr>
-        <w:t>Considering 2020</w:t>
-      </w:r>
-      <w:proofErr w:type="gramStart"/>
-      <w:r>
-        <w:rPr>
-          <w:rFonts w:cstheme="minorHAnsi"/>
-          <w:sz w:val="24"/>
-          <w:szCs w:val="24"/>
-        </w:rPr>
-        <w:t>…..</w:t>
-      </w:r>
-      <w:proofErr w:type="gramEnd"/>
+        <w:t>Considering 2020…..</w:t>
+      </w:r>
     </w:p>
     <w:p>
       <w:pPr>
@@ -1557,7 +1303,23 @@
           <w:sz w:val="24"/>
           <w:szCs w:val="24"/>
         </w:rPr>
-        <w:t xml:space="preserve"> fell to IL, PA, &amp; SC</w:t>
+        <w:t xml:space="preserve"> </w:t>
+      </w:r>
+      <w:r>
+        <w:rPr>
+          <w:rFonts w:cstheme="minorHAnsi"/>
+          <w:sz w:val="24"/>
+          <w:szCs w:val="24"/>
+        </w:rPr>
+        <w:t xml:space="preserve">of NUCLEAR </w:t>
+      </w:r>
+      <w:r>
+        <w:rPr>
+          <w:rFonts w:cstheme="minorHAnsi"/>
+          <w:sz w:val="24"/>
+          <w:szCs w:val="24"/>
+        </w:rPr>
+        <w:t>fell to IL, PA, &amp; SC</w:t>
       </w:r>
     </w:p>
     <w:p>
@@ -1624,6 +1386,14 @@
         </w:rPr>
         <w:t xml:space="preserve"> I was surprised to find TX in the lead</w:t>
       </w:r>
+      <w:r>
+        <w:rPr>
+          <w:rFonts w:cstheme="minorHAnsi"/>
+          <w:sz w:val="24"/>
+          <w:szCs w:val="24"/>
+        </w:rPr>
+        <w:t xml:space="preserve"> for RENEWABLE CONSUMPTION</w:t>
+      </w:r>
     </w:p>
     <w:p>
       <w:pPr>
@@ -1638,105 +1408,6 @@
           <w:szCs w:val="24"/>
         </w:rPr>
       </w:pPr>
-      <w:r>
-        <w:rPr>
-          <w:rFonts w:cstheme="minorHAnsi"/>
-          <w:sz w:val="24"/>
-          <w:szCs w:val="24"/>
-        </w:rPr>
-        <w:lastRenderedPageBreak/>
-        <w:t>Additionally,</w:t>
-      </w:r>
-      <w:r>
-        <w:rPr>
-          <w:rFonts w:cstheme="minorHAnsi"/>
-          <w:sz w:val="24"/>
-          <w:szCs w:val="24"/>
-        </w:rPr>
-        <w:t xml:space="preserve"> I noted </w:t>
-      </w:r>
-      <w:r>
-        <w:rPr>
-          <w:rFonts w:cstheme="minorHAnsi"/>
-          <w:sz w:val="24"/>
-          <w:szCs w:val="24"/>
-        </w:rPr>
-        <w:t>most</w:t>
-      </w:r>
-      <w:r>
-        <w:rPr>
-          <w:rFonts w:cstheme="minorHAnsi"/>
-          <w:sz w:val="24"/>
-          <w:szCs w:val="24"/>
-        </w:rPr>
-        <w:t xml:space="preserve"> states main less than 200K (BN Btu) across all years considered. </w:t>
-      </w:r>
-    </w:p>
-    <w:p>
-      <w:pPr>
-        <w:rPr>
-          <w:rFonts w:cstheme="minorHAnsi"/>
-          <w:sz w:val="24"/>
-          <w:szCs w:val="24"/>
-        </w:rPr>
-      </w:pPr>
-    </w:p>
-    <w:p>
-      <w:pPr>
-        <w:rPr>
-          <w:rFonts w:cstheme="minorHAnsi"/>
-          <w:sz w:val="24"/>
-          <w:szCs w:val="24"/>
-        </w:rPr>
-      </w:pPr>
-      <w:r>
-        <w:rPr>
-          <w:rFonts w:cstheme="minorHAnsi"/>
-          <w:sz w:val="24"/>
-          <w:szCs w:val="24"/>
-        </w:rPr>
-        <w:t xml:space="preserve">Taking this a step further I wanted to look compare the </w:t>
-      </w:r>
-      <w:r>
-        <w:rPr>
-          <w:rFonts w:cstheme="minorHAnsi"/>
-          <w:sz w:val="24"/>
-          <w:szCs w:val="24"/>
-        </w:rPr>
-        <w:t xml:space="preserve">MIX of </w:t>
-      </w:r>
-      <w:r>
-        <w:rPr>
-          <w:rFonts w:cstheme="minorHAnsi"/>
-          <w:sz w:val="24"/>
-          <w:szCs w:val="24"/>
-        </w:rPr>
-        <w:t>ENERGY</w:t>
-      </w:r>
-      <w:r>
-        <w:rPr>
-          <w:rFonts w:cstheme="minorHAnsi"/>
-          <w:sz w:val="24"/>
-          <w:szCs w:val="24"/>
-        </w:rPr>
-        <w:t xml:space="preserve"> to GDP per </w:t>
-      </w:r>
-      <w:r>
-        <w:rPr>
-          <w:rFonts w:cstheme="minorHAnsi"/>
-          <w:sz w:val="24"/>
-          <w:szCs w:val="24"/>
-        </w:rPr>
-        <w:t>CAPITA</w:t>
-      </w:r>
-      <w:r>
-        <w:rPr>
-          <w:rFonts w:cstheme="minorHAnsi"/>
-          <w:sz w:val="24"/>
-          <w:szCs w:val="24"/>
-        </w:rPr>
-        <w:t>….</w:t>
-      </w:r>
     </w:p>
     <w:p>
       <w:pPr>
@@ -1757,102 +1428,114 @@
           <w:sz w:val="24"/>
           <w:szCs w:val="24"/>
         </w:rPr>
-        <w:t>Th</w:t>
-      </w:r>
-      <w:r>
-        <w:rPr>
-          <w:rFonts w:cstheme="minorHAnsi"/>
-          <w:sz w:val="24"/>
-          <w:szCs w:val="24"/>
-        </w:rPr>
-        <w:t>ese</w:t>
-      </w:r>
-      <w:r>
-        <w:rPr>
-          <w:rFonts w:cstheme="minorHAnsi"/>
-          <w:sz w:val="24"/>
-          <w:szCs w:val="24"/>
-        </w:rPr>
-        <w:t xml:space="preserve"> chart</w:t>
-      </w:r>
-      <w:r>
-        <w:rPr>
-          <w:rFonts w:cstheme="minorHAnsi"/>
-          <w:sz w:val="24"/>
-          <w:szCs w:val="24"/>
-        </w:rPr>
-        <w:t xml:space="preserve">s remained </w:t>
-      </w:r>
-      <w:r>
-        <w:rPr>
-          <w:rFonts w:cstheme="minorHAnsi"/>
-          <w:sz w:val="24"/>
-          <w:szCs w:val="24"/>
-        </w:rPr>
-        <w:t xml:space="preserve">generally consistent with the overall </w:t>
-      </w:r>
-      <w:r>
-        <w:rPr>
-          <w:rFonts w:cstheme="minorHAnsi"/>
-          <w:sz w:val="24"/>
-          <w:szCs w:val="24"/>
-        </w:rPr>
-        <w:t>CONSUMPTION</w:t>
-      </w:r>
-      <w:r>
-        <w:rPr>
-          <w:rFonts w:cstheme="minorHAnsi"/>
-          <w:sz w:val="24"/>
-          <w:szCs w:val="24"/>
-        </w:rPr>
-        <w:t xml:space="preserve"> </w:t>
-      </w:r>
-      <w:proofErr w:type="gramStart"/>
-      <w:r>
-        <w:rPr>
-          <w:rFonts w:cstheme="minorHAnsi"/>
-          <w:sz w:val="24"/>
-          <w:szCs w:val="24"/>
-        </w:rPr>
-        <w:t>chart</w:t>
-      </w:r>
-      <w:proofErr w:type="gramEnd"/>
-    </w:p>
-    <w:p>
-      <w:pPr>
-        <w:rPr>
-          <w:rFonts w:cstheme="minorHAnsi"/>
-          <w:sz w:val="24"/>
-          <w:szCs w:val="24"/>
-        </w:rPr>
-      </w:pPr>
-    </w:p>
-    <w:p>
-      <w:pPr>
-        <w:rPr>
-          <w:rFonts w:cstheme="minorHAnsi"/>
-          <w:sz w:val="24"/>
-          <w:szCs w:val="24"/>
-        </w:rPr>
-      </w:pPr>
-      <w:r>
-        <w:rPr>
-          <w:rFonts w:cstheme="minorHAnsi"/>
-          <w:sz w:val="24"/>
-          <w:szCs w:val="24"/>
-        </w:rPr>
-        <w:t>Next, I wanted to look at GDP across the country</w:t>
-      </w:r>
-      <w:proofErr w:type="gramStart"/>
-      <w:r>
-        <w:rPr>
-          <w:rFonts w:cstheme="minorHAnsi"/>
-          <w:sz w:val="24"/>
-          <w:szCs w:val="24"/>
-        </w:rPr>
-        <w:t>…..</w:t>
-      </w:r>
-      <w:proofErr w:type="gramEnd"/>
+        <w:t>Additionally,</w:t>
+      </w:r>
+      <w:r>
+        <w:rPr>
+          <w:rFonts w:cstheme="minorHAnsi"/>
+          <w:sz w:val="24"/>
+          <w:szCs w:val="24"/>
+        </w:rPr>
+        <w:t xml:space="preserve"> I noted </w:t>
+      </w:r>
+      <w:r>
+        <w:rPr>
+          <w:rFonts w:cstheme="minorHAnsi"/>
+          <w:sz w:val="24"/>
+          <w:szCs w:val="24"/>
+        </w:rPr>
+        <w:t>most</w:t>
+      </w:r>
+      <w:r>
+        <w:rPr>
+          <w:rFonts w:cstheme="minorHAnsi"/>
+          <w:sz w:val="24"/>
+          <w:szCs w:val="24"/>
+        </w:rPr>
+        <w:t xml:space="preserve"> states </w:t>
+      </w:r>
+      <w:r>
+        <w:rPr>
+          <w:rFonts w:cstheme="minorHAnsi"/>
+          <w:sz w:val="24"/>
+          <w:szCs w:val="24"/>
+        </w:rPr>
+        <w:t>with</w:t>
+      </w:r>
+      <w:r>
+        <w:rPr>
+          <w:rFonts w:cstheme="minorHAnsi"/>
+          <w:sz w:val="24"/>
+          <w:szCs w:val="24"/>
+        </w:rPr>
+        <w:t xml:space="preserve"> less than 200K (BN Btu) across all years considered. </w:t>
+      </w:r>
+    </w:p>
+    <w:p>
+      <w:pPr>
+        <w:rPr>
+          <w:rFonts w:cstheme="minorHAnsi"/>
+          <w:sz w:val="24"/>
+          <w:szCs w:val="24"/>
+        </w:rPr>
+      </w:pPr>
+    </w:p>
+    <w:p>
+      <w:pPr>
+        <w:rPr>
+          <w:rFonts w:cstheme="minorHAnsi"/>
+          <w:sz w:val="24"/>
+          <w:szCs w:val="24"/>
+        </w:rPr>
+      </w:pPr>
+      <w:r>
+        <w:rPr>
+          <w:rFonts w:cstheme="minorHAnsi"/>
+          <w:sz w:val="24"/>
+          <w:szCs w:val="24"/>
+        </w:rPr>
+        <w:t xml:space="preserve">Taking this a step further I wanted to look compare the </w:t>
+      </w:r>
+      <w:r>
+        <w:rPr>
+          <w:rFonts w:cstheme="minorHAnsi"/>
+          <w:sz w:val="24"/>
+          <w:szCs w:val="24"/>
+        </w:rPr>
+        <w:t xml:space="preserve">MIX of </w:t>
+      </w:r>
+      <w:r>
+        <w:rPr>
+          <w:rFonts w:cstheme="minorHAnsi"/>
+          <w:sz w:val="24"/>
+          <w:szCs w:val="24"/>
+        </w:rPr>
+        <w:t>ENERGY</w:t>
+      </w:r>
+      <w:r>
+        <w:rPr>
+          <w:rFonts w:cstheme="minorHAnsi"/>
+          <w:sz w:val="24"/>
+          <w:szCs w:val="24"/>
+        </w:rPr>
+        <w:t xml:space="preserve"> to GDP per </w:t>
+      </w:r>
+      <w:r>
+        <w:rPr>
+          <w:rFonts w:cstheme="minorHAnsi"/>
+          <w:sz w:val="24"/>
+          <w:szCs w:val="24"/>
+        </w:rPr>
+        <w:t>CAPITA</w:t>
+      </w:r>
+      <w:r>
+        <w:rPr>
+          <w:rFonts w:cstheme="minorHAnsi"/>
+          <w:sz w:val="24"/>
+          <w:szCs w:val="24"/>
+        </w:rPr>
+        <w:t>….</w:t>
+      </w:r>
     </w:p>
     <w:p>
       <w:pPr>
@@ -1873,45 +1556,82 @@
           <w:sz w:val="24"/>
           <w:szCs w:val="24"/>
         </w:rPr>
-        <w:t xml:space="preserve">Diving into the values I noticed the minimum GDP per </w:t>
-      </w:r>
-      <w:r>
-        <w:rPr>
-          <w:rFonts w:cstheme="minorHAnsi"/>
-          <w:sz w:val="24"/>
-          <w:szCs w:val="24"/>
-        </w:rPr>
-        <w:t>CAPITA</w:t>
-      </w:r>
-      <w:r>
-        <w:rPr>
-          <w:rFonts w:cstheme="minorHAnsi"/>
-          <w:sz w:val="24"/>
-          <w:szCs w:val="24"/>
-        </w:rPr>
-        <w:t xml:space="preserve"> was MS with $3.3K in 1970 which was approximately $1.7K below the national average of $</w:t>
-      </w:r>
-      <w:proofErr w:type="gramStart"/>
-      <w:r>
-        <w:rPr>
-          <w:rFonts w:cstheme="minorHAnsi"/>
-          <w:sz w:val="24"/>
-          <w:szCs w:val="24"/>
-        </w:rPr>
-        <w:t>5K</w:t>
-      </w:r>
-      <w:proofErr w:type="gramEnd"/>
-    </w:p>
-    <w:p>
-      <w:pPr>
-        <w:pStyle w:val="ListParagraph"/>
-        <w:ind w:left="1080"/>
-        <w:rPr>
-          <w:rFonts w:cstheme="minorHAnsi"/>
-          <w:sz w:val="24"/>
-          <w:szCs w:val="24"/>
-        </w:rPr>
-      </w:pPr>
+        <w:t>Th</w:t>
+      </w:r>
+      <w:r>
+        <w:rPr>
+          <w:rFonts w:cstheme="minorHAnsi"/>
+          <w:sz w:val="24"/>
+          <w:szCs w:val="24"/>
+        </w:rPr>
+        <w:t>ese</w:t>
+      </w:r>
+      <w:r>
+        <w:rPr>
+          <w:rFonts w:cstheme="minorHAnsi"/>
+          <w:sz w:val="24"/>
+          <w:szCs w:val="24"/>
+        </w:rPr>
+        <w:t xml:space="preserve"> chart</w:t>
+      </w:r>
+      <w:r>
+        <w:rPr>
+          <w:rFonts w:cstheme="minorHAnsi"/>
+          <w:sz w:val="24"/>
+          <w:szCs w:val="24"/>
+        </w:rPr>
+        <w:t xml:space="preserve">s remained </w:t>
+      </w:r>
+      <w:r>
+        <w:rPr>
+          <w:rFonts w:cstheme="minorHAnsi"/>
+          <w:sz w:val="24"/>
+          <w:szCs w:val="24"/>
+        </w:rPr>
+        <w:t xml:space="preserve">generally consistent with the overall </w:t>
+      </w:r>
+      <w:r>
+        <w:rPr>
+          <w:rFonts w:cstheme="minorHAnsi"/>
+          <w:sz w:val="24"/>
+          <w:szCs w:val="24"/>
+        </w:rPr>
+        <w:t>CONSUMPTION</w:t>
+      </w:r>
+      <w:r>
+        <w:rPr>
+          <w:rFonts w:cstheme="minorHAnsi"/>
+          <w:sz w:val="24"/>
+          <w:szCs w:val="24"/>
+        </w:rPr>
+        <w:t xml:space="preserve"> chart</w:t>
+      </w:r>
+    </w:p>
+    <w:p>
+      <w:pPr>
+        <w:rPr>
+          <w:rFonts w:cstheme="minorHAnsi"/>
+          <w:sz w:val="24"/>
+          <w:szCs w:val="24"/>
+        </w:rPr>
+      </w:pPr>
+    </w:p>
+    <w:p>
+      <w:pPr>
+        <w:rPr>
+          <w:rFonts w:cstheme="minorHAnsi"/>
+          <w:sz w:val="24"/>
+          <w:szCs w:val="24"/>
+        </w:rPr>
+      </w:pPr>
+      <w:r>
+        <w:rPr>
+          <w:rFonts w:cstheme="minorHAnsi"/>
+          <w:sz w:val="24"/>
+          <w:szCs w:val="24"/>
+        </w:rPr>
+        <w:t>Next, I wanted to look at GDP across the country…..</w:t>
+      </w:r>
     </w:p>
     <w:p>
       <w:pPr>
@@ -1932,6 +1652,55 @@
           <w:sz w:val="24"/>
           <w:szCs w:val="24"/>
         </w:rPr>
+        <w:t xml:space="preserve">Diving into the values I noticed the minimum GDP per </w:t>
+      </w:r>
+      <w:r>
+        <w:rPr>
+          <w:rFonts w:cstheme="minorHAnsi"/>
+          <w:sz w:val="24"/>
+          <w:szCs w:val="24"/>
+        </w:rPr>
+        <w:t>CAPITA</w:t>
+      </w:r>
+      <w:r>
+        <w:rPr>
+          <w:rFonts w:cstheme="minorHAnsi"/>
+          <w:sz w:val="24"/>
+          <w:szCs w:val="24"/>
+        </w:rPr>
+        <w:t xml:space="preserve"> was MS with $3.3K in 1970 which was approximately $1.7K below the national average of $5K</w:t>
+      </w:r>
+    </w:p>
+    <w:p>
+      <w:pPr>
+        <w:pStyle w:val="ListParagraph"/>
+        <w:ind w:left="1080"/>
+        <w:rPr>
+          <w:rFonts w:cstheme="minorHAnsi"/>
+          <w:sz w:val="24"/>
+          <w:szCs w:val="24"/>
+        </w:rPr>
+      </w:pPr>
+    </w:p>
+    <w:p>
+      <w:pPr>
+        <w:pStyle w:val="ListParagraph"/>
+        <w:numPr>
+          <w:ilvl w:val="0"/>
+          <w:numId w:val="1"/>
+        </w:numPr>
+        <w:rPr>
+          <w:rFonts w:cstheme="minorHAnsi"/>
+          <w:sz w:val="24"/>
+          <w:szCs w:val="24"/>
+        </w:rPr>
+      </w:pPr>
+      <w:r>
+        <w:rPr>
+          <w:rFonts w:cstheme="minorHAnsi"/>
+          <w:sz w:val="24"/>
+          <w:szCs w:val="24"/>
+        </w:rPr>
         <w:t xml:space="preserve">NY had the highest single GDP per </w:t>
       </w:r>
       <w:r>
@@ -1950,16 +1719,14 @@
         </w:rPr>
         <w:t xml:space="preserve"> with $86.2K in 2020 which was almost 23K higher </w:t>
       </w:r>
-      <w:proofErr w:type="gramStart"/>
-      <w:r>
-        <w:rPr>
-          <w:rFonts w:cstheme="minorHAnsi"/>
-          <w:sz w:val="24"/>
-          <w:szCs w:val="24"/>
-        </w:rPr>
-        <w:t>then</w:t>
-      </w:r>
-      <w:proofErr w:type="gramEnd"/>
+      <w:r>
+        <w:rPr>
+          <w:rFonts w:cstheme="minorHAnsi"/>
+          <w:sz w:val="24"/>
+          <w:szCs w:val="24"/>
+        </w:rPr>
+        <w:t>than</w:t>
+      </w:r>
       <w:r>
         <w:rPr>
           <w:rFonts w:cstheme="minorHAnsi"/>
@@ -2224,18 +1991,8 @@
           <w:sz w:val="24"/>
           <w:szCs w:val="24"/>
         </w:rPr>
-        <w:t xml:space="preserve"> and a significant decline after </w:t>
-      </w:r>
-      <w:proofErr w:type="gramStart"/>
-      <w:r>
-        <w:rPr>
-          <w:rFonts w:cstheme="minorHAnsi"/>
-          <w:sz w:val="24"/>
-          <w:szCs w:val="24"/>
-        </w:rPr>
-        <w:t>2000</w:t>
-      </w:r>
-      <w:proofErr w:type="gramEnd"/>
+        <w:t xml:space="preserve"> and a significant decline after 2000</w:t>
+      </w:r>
     </w:p>
     <w:p>
       <w:pPr>
@@ -2347,18 +2104,8 @@
           <w:sz w:val="24"/>
           <w:szCs w:val="24"/>
         </w:rPr>
-        <w:t xml:space="preserve"> took its biggest hit for </w:t>
-      </w:r>
-      <w:proofErr w:type="gramStart"/>
-      <w:r>
-        <w:rPr>
-          <w:rFonts w:cstheme="minorHAnsi"/>
-          <w:sz w:val="24"/>
-          <w:szCs w:val="24"/>
-        </w:rPr>
-        <w:t>1990vs2000</w:t>
-      </w:r>
-      <w:proofErr w:type="gramEnd"/>
+        <w:t xml:space="preserve"> took its biggest hit for 1990vs2000</w:t>
+      </w:r>
     </w:p>
     <w:p>
       <w:pPr>
@@ -2398,18 +2145,8 @@
           <w:sz w:val="24"/>
           <w:szCs w:val="24"/>
         </w:rPr>
-        <w:t xml:space="preserve"> showed increasing gains with 2010vs2020 being the biggest </w:t>
-      </w:r>
-      <w:proofErr w:type="gramStart"/>
-      <w:r>
-        <w:rPr>
-          <w:rFonts w:cstheme="minorHAnsi"/>
-          <w:sz w:val="24"/>
-          <w:szCs w:val="24"/>
-        </w:rPr>
-        <w:t>year</w:t>
-      </w:r>
-      <w:proofErr w:type="gramEnd"/>
+        <w:t xml:space="preserve"> showed increasing gains with 2010vs2020 being the biggest year</w:t>
+      </w:r>
     </w:p>
     <w:p>
       <w:pPr>
@@ -2426,25 +2163,7 @@
           <w:szCs w:val="24"/>
         </w:rPr>
         <w:br/>
-        <w:t>Next I wanted to review the changes by PERCENT of CHANGE</w:t>
-      </w:r>
-      <w:proofErr w:type="gramStart"/>
-      <w:r>
-        <w:rPr>
-          <w:rFonts w:cstheme="minorHAnsi"/>
-          <w:sz w:val="24"/>
-          <w:szCs w:val="24"/>
-        </w:rPr>
-        <w:t>…..</w:t>
-      </w:r>
-      <w:proofErr w:type="gramEnd"/>
-      <w:r>
-        <w:rPr>
-          <w:rFonts w:cstheme="minorHAnsi"/>
-          <w:sz w:val="24"/>
-          <w:szCs w:val="24"/>
-        </w:rPr>
-        <w:t xml:space="preserve">Once again using an average of all </w:t>
+        <w:t xml:space="preserve">Next I wanted to review the changes by PERCENT of CHANGE…..Once again using an average of all </w:t>
       </w:r>
       <w:r>
         <w:rPr>
@@ -2507,18 +2226,8 @@
           <w:sz w:val="24"/>
           <w:szCs w:val="24"/>
         </w:rPr>
-        <w:t xml:space="preserve"> occurring</w:t>
-      </w:r>
-      <w:proofErr w:type="gramStart"/>
-      <w:r>
-        <w:rPr>
-          <w:rFonts w:cstheme="minorHAnsi"/>
-          <w:sz w:val="24"/>
-          <w:szCs w:val="24"/>
-        </w:rPr>
-        <w:t>…..</w:t>
-      </w:r>
-      <w:proofErr w:type="gramEnd"/>
+        <w:t xml:space="preserve"> occurring…..</w:t>
+      </w:r>
     </w:p>
     <w:p>
       <w:pPr>
@@ -2552,7 +2261,6 @@
         </w:rPr>
         <w:t xml:space="preserve">We can see the 70’s and 80’s were good years for </w:t>
       </w:r>
-      <w:proofErr w:type="gramStart"/>
       <w:r>
         <w:rPr>
           <w:rFonts w:cstheme="minorHAnsi"/>
@@ -2561,7 +2269,6 @@
         </w:rPr>
         <w:t>NUCLEAR</w:t>
       </w:r>
-      <w:proofErr w:type="gramEnd"/>
     </w:p>
     <w:p>
       <w:pPr>
@@ -2601,18 +2308,8 @@
           <w:sz w:val="24"/>
           <w:szCs w:val="24"/>
         </w:rPr>
-        <w:t xml:space="preserve"> indicate an overall </w:t>
-      </w:r>
-      <w:proofErr w:type="gramStart"/>
-      <w:r>
-        <w:rPr>
-          <w:rFonts w:cstheme="minorHAnsi"/>
-          <w:sz w:val="24"/>
-          <w:szCs w:val="24"/>
-        </w:rPr>
-        <w:t>decline</w:t>
-      </w:r>
-      <w:proofErr w:type="gramEnd"/>
+        <w:t xml:space="preserve"> indicate an overall decline</w:t>
+      </w:r>
     </w:p>
     <w:p>
       <w:pPr>
@@ -2824,6 +2521,14 @@
           <w:sz w:val="24"/>
           <w:szCs w:val="24"/>
         </w:rPr>
+        <w:t xml:space="preserve"> </w:t>
+      </w:r>
+      <w:r>
+        <w:rPr>
+          <w:rFonts w:cstheme="minorHAnsi"/>
+          <w:sz w:val="24"/>
+          <w:szCs w:val="24"/>
+        </w:rPr>
         <w:t xml:space="preserve">States for </w:t>
       </w:r>
       <w:r>
@@ -3018,6 +2723,14 @@
           <w:sz w:val="24"/>
           <w:szCs w:val="24"/>
         </w:rPr>
+        <w:t xml:space="preserve"> </w:t>
+      </w:r>
+      <w:r>
+        <w:rPr>
+          <w:rFonts w:cstheme="minorHAnsi"/>
+          <w:sz w:val="24"/>
+          <w:szCs w:val="24"/>
+        </w:rPr>
         <w:t xml:space="preserve">for </w:t>
       </w:r>
       <w:r>
@@ -3088,18 +2801,8 @@
           <w:sz w:val="24"/>
           <w:szCs w:val="24"/>
         </w:rPr>
-        <w:t xml:space="preserve"> significantly outpacing their </w:t>
-      </w:r>
-      <w:proofErr w:type="gramStart"/>
-      <w:r>
-        <w:rPr>
-          <w:rFonts w:cstheme="minorHAnsi"/>
-          <w:sz w:val="24"/>
-          <w:szCs w:val="24"/>
-        </w:rPr>
-        <w:t>peers</w:t>
-      </w:r>
-      <w:proofErr w:type="gramEnd"/>
+        <w:t xml:space="preserve"> significantly outpacing their peers</w:t>
+      </w:r>
     </w:p>
     <w:p>
       <w:pPr>
@@ -3277,23 +2980,13 @@
           <w:szCs w:val="24"/>
         </w:rPr>
       </w:pPr>
-      <w:proofErr w:type="gramStart"/>
-      <w:r>
-        <w:rPr>
-          <w:rFonts w:cstheme="minorHAnsi"/>
-          <w:sz w:val="24"/>
-          <w:szCs w:val="24"/>
-        </w:rPr>
-        <w:t>First</w:t>
-      </w:r>
-      <w:proofErr w:type="gramEnd"/>
-      <w:r>
-        <w:rPr>
-          <w:rFonts w:cstheme="minorHAnsi"/>
-          <w:sz w:val="24"/>
-          <w:szCs w:val="24"/>
-        </w:rPr>
-        <w:t xml:space="preserve"> I noticed a shift in the states listed….</w:t>
+      <w:r>
+        <w:rPr>
+          <w:rFonts w:cstheme="minorHAnsi"/>
+          <w:sz w:val="24"/>
+          <w:szCs w:val="24"/>
+        </w:rPr>
+        <w:t>First I noticed a shift in the states listed….</w:t>
       </w:r>
     </w:p>
     <w:p>
@@ -3342,18 +3035,8 @@
           <w:sz w:val="24"/>
           <w:szCs w:val="24"/>
         </w:rPr>
-        <w:t xml:space="preserve"> is </w:t>
-      </w:r>
-      <w:proofErr w:type="gramStart"/>
-      <w:r>
-        <w:rPr>
-          <w:rFonts w:cstheme="minorHAnsi"/>
-          <w:sz w:val="24"/>
-          <w:szCs w:val="24"/>
-        </w:rPr>
-        <w:t>re-emphasized</w:t>
-      </w:r>
-      <w:proofErr w:type="gramEnd"/>
+        <w:t xml:space="preserve"> is re-emphasized</w:t>
+      </w:r>
     </w:p>
     <w:p>
       <w:pPr>
@@ -3386,33 +3069,15 @@
           <w:szCs w:val="24"/>
         </w:rPr>
         <w:lastRenderedPageBreak/>
-        <w:t>Similar to the overall Percent of Change slide</w:t>
-      </w:r>
-      <w:proofErr w:type="gramStart"/>
-      <w:r>
-        <w:rPr>
-          <w:rFonts w:cstheme="minorHAnsi"/>
-          <w:sz w:val="24"/>
-          <w:szCs w:val="24"/>
-        </w:rPr>
-        <w:t>….</w:t>
-      </w:r>
-      <w:r>
-        <w:rPr>
-          <w:rFonts w:cstheme="minorHAnsi"/>
-          <w:sz w:val="24"/>
-          <w:szCs w:val="24"/>
-        </w:rPr>
-        <w:t>the</w:t>
-      </w:r>
-      <w:proofErr w:type="gramEnd"/>
-      <w:r>
-        <w:rPr>
-          <w:rFonts w:cstheme="minorHAnsi"/>
-          <w:sz w:val="24"/>
-          <w:szCs w:val="24"/>
-        </w:rPr>
-        <w:t xml:space="preserve"> </w:t>
+        <w:t>Similar to the overall Percent of Change slide….</w:t>
+      </w:r>
+      <w:r>
+        <w:rPr>
+          <w:rFonts w:cstheme="minorHAnsi"/>
+          <w:sz w:val="24"/>
+          <w:szCs w:val="24"/>
+        </w:rPr>
+        <w:t xml:space="preserve">the </w:t>
       </w:r>
       <w:r>
         <w:rPr>
@@ -3517,6 +3182,14 @@
           <w:sz w:val="24"/>
           <w:szCs w:val="24"/>
         </w:rPr>
+        <w:t xml:space="preserve">RENEWABLES </w:t>
+      </w:r>
+      <w:r>
+        <w:rPr>
+          <w:rFonts w:cstheme="minorHAnsi"/>
+          <w:sz w:val="24"/>
+          <w:szCs w:val="24"/>
+        </w:rPr>
         <w:t>PRODUCTION</w:t>
       </w:r>
     </w:p>
@@ -3547,10 +3220,438 @@
           <w:sz w:val="28"/>
           <w:szCs w:val="28"/>
         </w:rPr>
-        <w:t xml:space="preserve">PAUSE </w:t>
-      </w:r>
-      <w:proofErr w:type="spellStart"/>
-      <w:r>
+        <w:t>PAUSE PAUSE PAUSE PAUSE</w:t>
+      </w:r>
+    </w:p>
+    <w:p>
+      <w:pPr>
+        <w:rPr>
+          <w:rFonts w:cstheme="minorHAnsi"/>
+          <w:sz w:val="24"/>
+          <w:szCs w:val="24"/>
+        </w:rPr>
+      </w:pPr>
+      <w:r>
+        <w:rPr>
+          <w:rFonts w:cstheme="minorHAnsi"/>
+          <w:sz w:val="24"/>
+          <w:szCs w:val="24"/>
+        </w:rPr>
+        <w:t xml:space="preserve">My Key Thesis Starting this Project was that I would readily find a correlation between GDP per </w:t>
+      </w:r>
+      <w:r>
+        <w:rPr>
+          <w:rFonts w:cstheme="minorHAnsi"/>
+          <w:sz w:val="24"/>
+          <w:szCs w:val="24"/>
+        </w:rPr>
+        <w:t>CAPITA</w:t>
+      </w:r>
+      <w:r>
+        <w:rPr>
+          <w:rFonts w:cstheme="minorHAnsi"/>
+          <w:sz w:val="24"/>
+          <w:szCs w:val="24"/>
+        </w:rPr>
+        <w:t xml:space="preserve"> to </w:t>
+      </w:r>
+      <w:r>
+        <w:rPr>
+          <w:rFonts w:cstheme="minorHAnsi"/>
+          <w:sz w:val="24"/>
+          <w:szCs w:val="24"/>
+        </w:rPr>
+        <w:t>ENERGY</w:t>
+      </w:r>
+      <w:r>
+        <w:rPr>
+          <w:rFonts w:cstheme="minorHAnsi"/>
+          <w:sz w:val="24"/>
+          <w:szCs w:val="24"/>
+        </w:rPr>
+        <w:t xml:space="preserve"> </w:t>
+      </w:r>
+      <w:r>
+        <w:rPr>
+          <w:rFonts w:cstheme="minorHAnsi"/>
+          <w:sz w:val="24"/>
+          <w:szCs w:val="24"/>
+        </w:rPr>
+        <w:t>CONSUMPTION</w:t>
+      </w:r>
+      <w:r>
+        <w:rPr>
+          <w:rFonts w:cstheme="minorHAnsi"/>
+          <w:sz w:val="24"/>
+          <w:szCs w:val="24"/>
+        </w:rPr>
+        <w:t xml:space="preserve">…..My thought was that </w:t>
+      </w:r>
+      <w:r>
+        <w:rPr>
+          <w:rFonts w:cstheme="minorHAnsi"/>
+          <w:sz w:val="24"/>
+          <w:szCs w:val="24"/>
+        </w:rPr>
+        <w:t>CONSUMPTION</w:t>
+      </w:r>
+      <w:r>
+        <w:rPr>
+          <w:rFonts w:cstheme="minorHAnsi"/>
+          <w:sz w:val="24"/>
+          <w:szCs w:val="24"/>
+        </w:rPr>
+        <w:t xml:space="preserve"> means Commerce means Money, and More Commerce would equal More Money….</w:t>
+      </w:r>
+    </w:p>
+    <w:p>
+      <w:pPr>
+        <w:rPr>
+          <w:rFonts w:cstheme="minorHAnsi"/>
+          <w:sz w:val="24"/>
+          <w:szCs w:val="24"/>
+        </w:rPr>
+      </w:pPr>
+      <w:r>
+        <w:rPr>
+          <w:rFonts w:cstheme="minorHAnsi"/>
+          <w:sz w:val="24"/>
+          <w:szCs w:val="24"/>
+        </w:rPr>
+        <w:t>However, my assumption was incorrect…</w:t>
+      </w:r>
+    </w:p>
+    <w:p>
+      <w:pPr>
+        <w:rPr>
+          <w:rFonts w:cstheme="minorHAnsi"/>
+          <w:sz w:val="24"/>
+          <w:szCs w:val="24"/>
+        </w:rPr>
+      </w:pPr>
+      <w:r>
+        <w:rPr>
+          <w:rFonts w:cstheme="minorHAnsi"/>
+          <w:sz w:val="24"/>
+          <w:szCs w:val="24"/>
+        </w:rPr>
+        <w:t xml:space="preserve">As you can see from </w:t>
+      </w:r>
+      <w:r>
+        <w:rPr>
+          <w:rFonts w:cstheme="minorHAnsi"/>
+          <w:sz w:val="24"/>
+          <w:szCs w:val="24"/>
+        </w:rPr>
+        <w:t>the charts….</w:t>
+      </w:r>
+    </w:p>
+    <w:p>
+      <w:pPr>
+        <w:rPr>
+          <w:rFonts w:cstheme="minorHAnsi"/>
+          <w:sz w:val="24"/>
+          <w:szCs w:val="24"/>
+        </w:rPr>
+      </w:pPr>
+      <w:r>
+        <w:rPr>
+          <w:rFonts w:cstheme="minorHAnsi"/>
+          <w:sz w:val="24"/>
+          <w:szCs w:val="24"/>
+        </w:rPr>
+        <w:t xml:space="preserve">The dispersion observed in the charts for GDP per </w:t>
+      </w:r>
+      <w:r>
+        <w:rPr>
+          <w:rFonts w:cstheme="minorHAnsi"/>
+          <w:sz w:val="24"/>
+          <w:szCs w:val="24"/>
+        </w:rPr>
+        <w:t>CAPITA</w:t>
+      </w:r>
+      <w:r>
+        <w:rPr>
+          <w:rFonts w:cstheme="minorHAnsi"/>
+          <w:sz w:val="24"/>
+          <w:szCs w:val="24"/>
+        </w:rPr>
+        <w:t xml:space="preserve"> to </w:t>
+      </w:r>
+      <w:r>
+        <w:rPr>
+          <w:rFonts w:cstheme="minorHAnsi"/>
+          <w:sz w:val="24"/>
+          <w:szCs w:val="24"/>
+        </w:rPr>
+        <w:t>CONSUMPTION</w:t>
+      </w:r>
+      <w:r>
+        <w:rPr>
+          <w:rFonts w:cstheme="minorHAnsi"/>
+          <w:sz w:val="24"/>
+          <w:szCs w:val="24"/>
+        </w:rPr>
+        <w:t xml:space="preserve"> Indicate</w:t>
+      </w:r>
+      <w:r>
+        <w:rPr>
+          <w:rFonts w:cstheme="minorHAnsi"/>
+          <w:sz w:val="24"/>
+          <w:szCs w:val="24"/>
+        </w:rPr>
+        <w:t>s</w:t>
+      </w:r>
+      <w:r>
+        <w:rPr>
+          <w:rFonts w:cstheme="minorHAnsi"/>
+          <w:sz w:val="24"/>
+          <w:szCs w:val="24"/>
+        </w:rPr>
+        <w:t xml:space="preserve"> a lack of correlation.</w:t>
+      </w:r>
+    </w:p>
+    <w:p>
+      <w:pPr>
+        <w:rPr>
+          <w:rFonts w:cstheme="minorHAnsi"/>
+          <w:sz w:val="24"/>
+          <w:szCs w:val="24"/>
+        </w:rPr>
+      </w:pPr>
+      <w:r>
+        <w:rPr>
+          <w:rFonts w:cstheme="minorHAnsi"/>
+          <w:sz w:val="24"/>
+          <w:szCs w:val="24"/>
+        </w:rPr>
+        <w:t xml:space="preserve">Using the Data, I made the same comparison using Population to </w:t>
+      </w:r>
+      <w:r>
+        <w:rPr>
+          <w:rFonts w:cstheme="minorHAnsi"/>
+          <w:sz w:val="24"/>
+          <w:szCs w:val="24"/>
+        </w:rPr>
+        <w:t>CONSUMPTION</w:t>
+      </w:r>
+      <w:r>
+        <w:rPr>
+          <w:rFonts w:cstheme="minorHAnsi"/>
+          <w:sz w:val="24"/>
+          <w:szCs w:val="24"/>
+        </w:rPr>
+        <w:t xml:space="preserve"> and realized that this a much stronger correlation than GDP per </w:t>
+      </w:r>
+      <w:r>
+        <w:rPr>
+          <w:rFonts w:cstheme="minorHAnsi"/>
+          <w:sz w:val="24"/>
+          <w:szCs w:val="24"/>
+        </w:rPr>
+        <w:t>CAPITA</w:t>
+      </w:r>
+      <w:r>
+        <w:rPr>
+          <w:rFonts w:cstheme="minorHAnsi"/>
+          <w:sz w:val="24"/>
+          <w:szCs w:val="24"/>
+        </w:rPr>
+        <w:t xml:space="preserve"> correlation.</w:t>
+      </w:r>
+    </w:p>
+    <w:p>
+      <w:pPr>
+        <w:rPr>
+          <w:rFonts w:cstheme="minorHAnsi"/>
+          <w:sz w:val="24"/>
+          <w:szCs w:val="24"/>
+        </w:rPr>
+      </w:pPr>
+      <w:r>
+        <w:rPr>
+          <w:rFonts w:cstheme="minorHAnsi"/>
+          <w:sz w:val="24"/>
+          <w:szCs w:val="24"/>
+        </w:rPr>
+        <w:t xml:space="preserve">Additionally….I conducted a review utilizing the values for Total Expenditure for </w:t>
+      </w:r>
+      <w:r>
+        <w:rPr>
+          <w:rFonts w:cstheme="minorHAnsi"/>
+          <w:sz w:val="24"/>
+          <w:szCs w:val="24"/>
+        </w:rPr>
+        <w:t>ENERGY</w:t>
+      </w:r>
+      <w:r>
+        <w:rPr>
+          <w:rFonts w:cstheme="minorHAnsi"/>
+          <w:sz w:val="24"/>
+          <w:szCs w:val="24"/>
+        </w:rPr>
+        <w:t xml:space="preserve"> (since this is closely related to </w:t>
+      </w:r>
+      <w:r>
+        <w:rPr>
+          <w:rFonts w:cstheme="minorHAnsi"/>
+          <w:sz w:val="24"/>
+          <w:szCs w:val="24"/>
+        </w:rPr>
+        <w:t>CONSUMPTION</w:t>
+      </w:r>
+      <w:r>
+        <w:rPr>
+          <w:rFonts w:cstheme="minorHAnsi"/>
+          <w:sz w:val="24"/>
+          <w:szCs w:val="24"/>
+        </w:rPr>
+        <w:t>) and received the same tight groupings indicating a strong correlation</w:t>
+      </w:r>
+    </w:p>
+    <w:p>
+      <w:pPr>
+        <w:rPr>
+          <w:rFonts w:cstheme="minorHAnsi"/>
+          <w:sz w:val="24"/>
+          <w:szCs w:val="24"/>
+        </w:rPr>
+      </w:pPr>
+      <w:r>
+        <w:rPr>
+          <w:rFonts w:cstheme="minorHAnsi"/>
+          <w:sz w:val="24"/>
+          <w:szCs w:val="24"/>
+        </w:rPr>
+        <w:t xml:space="preserve">While this </w:t>
+      </w:r>
+      <w:r>
+        <w:rPr>
+          <w:rFonts w:cstheme="minorHAnsi"/>
+          <w:sz w:val="24"/>
+          <w:szCs w:val="24"/>
+        </w:rPr>
+        <w:t>was contrary to my thesis it  clearly demonstrates “</w:t>
+      </w:r>
+      <w:r>
+        <w:rPr>
+          <w:rFonts w:cstheme="minorHAnsi"/>
+          <w:sz w:val="24"/>
+          <w:szCs w:val="24"/>
+        </w:rPr>
+        <w:t>The Simplest Answer is Usually the Best  One</w:t>
+      </w:r>
+      <w:r>
+        <w:rPr>
+          <w:rFonts w:cstheme="minorHAnsi"/>
+          <w:sz w:val="24"/>
+          <w:szCs w:val="24"/>
+        </w:rPr>
+        <w:t>”</w:t>
+      </w:r>
+    </w:p>
+    <w:p>
+      <w:pPr>
+        <w:rPr>
+          <w:rFonts w:cstheme="minorHAnsi"/>
+          <w:sz w:val="24"/>
+          <w:szCs w:val="24"/>
+        </w:rPr>
+      </w:pPr>
+      <w:r>
+        <w:rPr>
+          <w:rFonts w:cstheme="minorHAnsi"/>
+          <w:sz w:val="24"/>
+          <w:szCs w:val="24"/>
+        </w:rPr>
+        <w:t xml:space="preserve">Population not GDP per </w:t>
+      </w:r>
+      <w:r>
+        <w:rPr>
+          <w:rFonts w:cstheme="minorHAnsi"/>
+          <w:sz w:val="24"/>
+          <w:szCs w:val="24"/>
+        </w:rPr>
+        <w:t>CAPITA</w:t>
+      </w:r>
+      <w:r>
+        <w:rPr>
+          <w:rFonts w:cstheme="minorHAnsi"/>
+          <w:sz w:val="24"/>
+          <w:szCs w:val="24"/>
+        </w:rPr>
+        <w:t xml:space="preserve"> is the better predictor of </w:t>
+      </w:r>
+      <w:r>
+        <w:rPr>
+          <w:rFonts w:cstheme="minorHAnsi"/>
+          <w:sz w:val="24"/>
+          <w:szCs w:val="24"/>
+        </w:rPr>
+        <w:t>ENERGY</w:t>
+      </w:r>
+      <w:r>
+        <w:rPr>
+          <w:rFonts w:cstheme="minorHAnsi"/>
+          <w:sz w:val="24"/>
+          <w:szCs w:val="24"/>
+        </w:rPr>
+        <w:t xml:space="preserve"> </w:t>
+      </w:r>
+      <w:r>
+        <w:rPr>
+          <w:rFonts w:cstheme="minorHAnsi"/>
+          <w:sz w:val="24"/>
+          <w:szCs w:val="24"/>
+        </w:rPr>
+        <w:t>CONSUMPTION</w:t>
+      </w:r>
+      <w:r>
+        <w:rPr>
+          <w:rFonts w:cstheme="minorHAnsi"/>
+          <w:sz w:val="24"/>
+          <w:szCs w:val="24"/>
+        </w:rPr>
+        <w:t>.</w:t>
+      </w:r>
+    </w:p>
+    <w:p>
+      <w:pPr>
+        <w:rPr>
+          <w:rFonts w:cstheme="minorHAnsi"/>
+          <w:sz w:val="24"/>
+          <w:szCs w:val="24"/>
+        </w:rPr>
+      </w:pPr>
+    </w:p>
+    <w:p>
+      <w:pPr>
+        <w:rPr>
+          <w:rFonts w:cstheme="minorHAnsi"/>
+          <w:sz w:val="24"/>
+          <w:szCs w:val="24"/>
+        </w:rPr>
+      </w:pPr>
+      <w:r>
+        <w:rPr>
+          <w:rFonts w:cstheme="minorHAnsi"/>
+          <w:sz w:val="24"/>
+          <w:szCs w:val="24"/>
+        </w:rPr>
+        <w:t>With this out of the way…..We will look at some stats for…..</w:t>
+      </w:r>
+    </w:p>
+    <w:p>
+      <w:pPr>
+        <w:rPr>
+          <w:rFonts w:cstheme="minorHAnsi"/>
+          <w:sz w:val="24"/>
+          <w:szCs w:val="24"/>
+        </w:rPr>
+      </w:pPr>
+    </w:p>
+    <w:p>
+      <w:pPr>
         <w:rPr>
           <w:rFonts w:cstheme="minorHAnsi"/>
           <w:b/>
@@ -3558,9 +3659,7 @@
           <w:sz w:val="28"/>
           <w:szCs w:val="28"/>
         </w:rPr>
-        <w:t>PAUSE</w:t>
-      </w:r>
-      <w:proofErr w:type="spellEnd"/>
+      </w:pPr>
       <w:r>
         <w:rPr>
           <w:rFonts w:cstheme="minorHAnsi"/>
@@ -3569,10 +3668,11 @@
           <w:sz w:val="28"/>
           <w:szCs w:val="28"/>
         </w:rPr>
-        <w:t xml:space="preserve"> </w:t>
-      </w:r>
-      <w:proofErr w:type="spellStart"/>
-      <w:r>
+        <w:t>TECHNOLOGY / FUTURE GROWTH</w:t>
+      </w:r>
+    </w:p>
+    <w:p>
+      <w:pPr>
         <w:rPr>
           <w:rFonts w:cstheme="minorHAnsi"/>
           <w:b/>
@@ -3580,537 +3680,6 @@
           <w:sz w:val="28"/>
           <w:szCs w:val="28"/>
         </w:rPr>
-        <w:t>PAUSE</w:t>
-      </w:r>
-      <w:proofErr w:type="spellEnd"/>
-      <w:r>
-        <w:rPr>
-          <w:rFonts w:cstheme="minorHAnsi"/>
-          <w:b/>
-          <w:bCs/>
-          <w:sz w:val="28"/>
-          <w:szCs w:val="28"/>
-        </w:rPr>
-        <w:t xml:space="preserve"> </w:t>
-      </w:r>
-      <w:proofErr w:type="spellStart"/>
-      <w:r>
-        <w:rPr>
-          <w:rFonts w:cstheme="minorHAnsi"/>
-          <w:b/>
-          <w:bCs/>
-          <w:sz w:val="28"/>
-          <w:szCs w:val="28"/>
-        </w:rPr>
-        <w:t>PAUSE</w:t>
-      </w:r>
-      <w:proofErr w:type="spellEnd"/>
-    </w:p>
-    <w:p>
-      <w:pPr>
-        <w:rPr>
-          <w:rFonts w:cstheme="minorHAnsi"/>
-          <w:sz w:val="24"/>
-          <w:szCs w:val="24"/>
-        </w:rPr>
-      </w:pPr>
-      <w:r>
-        <w:rPr>
-          <w:rFonts w:cstheme="minorHAnsi"/>
-          <w:sz w:val="24"/>
-          <w:szCs w:val="24"/>
-        </w:rPr>
-        <w:t xml:space="preserve">My Key Thesis Starting this Project was that I would readily find a correlation between GDP per </w:t>
-      </w:r>
-      <w:r>
-        <w:rPr>
-          <w:rFonts w:cstheme="minorHAnsi"/>
-          <w:sz w:val="24"/>
-          <w:szCs w:val="24"/>
-        </w:rPr>
-        <w:t>CAPITA</w:t>
-      </w:r>
-      <w:r>
-        <w:rPr>
-          <w:rFonts w:cstheme="minorHAnsi"/>
-          <w:sz w:val="24"/>
-          <w:szCs w:val="24"/>
-        </w:rPr>
-        <w:t xml:space="preserve"> to </w:t>
-      </w:r>
-      <w:r>
-        <w:rPr>
-          <w:rFonts w:cstheme="minorHAnsi"/>
-          <w:sz w:val="24"/>
-          <w:szCs w:val="24"/>
-        </w:rPr>
-        <w:t>ENERGY</w:t>
-      </w:r>
-      <w:r>
-        <w:rPr>
-          <w:rFonts w:cstheme="minorHAnsi"/>
-          <w:sz w:val="24"/>
-          <w:szCs w:val="24"/>
-        </w:rPr>
-        <w:t xml:space="preserve"> </w:t>
-      </w:r>
-      <w:r>
-        <w:rPr>
-          <w:rFonts w:cstheme="minorHAnsi"/>
-          <w:sz w:val="24"/>
-          <w:szCs w:val="24"/>
-        </w:rPr>
-        <w:t>CONSUMPTION</w:t>
-      </w:r>
-      <w:proofErr w:type="gramStart"/>
-      <w:r>
-        <w:rPr>
-          <w:rFonts w:cstheme="minorHAnsi"/>
-          <w:sz w:val="24"/>
-          <w:szCs w:val="24"/>
-        </w:rPr>
-        <w:t>…..</w:t>
-      </w:r>
-      <w:proofErr w:type="gramEnd"/>
-      <w:r>
-        <w:rPr>
-          <w:rFonts w:cstheme="minorHAnsi"/>
-          <w:sz w:val="24"/>
-          <w:szCs w:val="24"/>
-        </w:rPr>
-        <w:t xml:space="preserve">My thought was that </w:t>
-      </w:r>
-      <w:r>
-        <w:rPr>
-          <w:rFonts w:cstheme="minorHAnsi"/>
-          <w:sz w:val="24"/>
-          <w:szCs w:val="24"/>
-        </w:rPr>
-        <w:t>CONSUMPTION</w:t>
-      </w:r>
-      <w:r>
-        <w:rPr>
-          <w:rFonts w:cstheme="minorHAnsi"/>
-          <w:sz w:val="24"/>
-          <w:szCs w:val="24"/>
-        </w:rPr>
-        <w:t xml:space="preserve"> means Commerce means Money, and More Commerce would equal More Money….</w:t>
-      </w:r>
-    </w:p>
-    <w:p>
-      <w:pPr>
-        <w:rPr>
-          <w:rFonts w:cstheme="minorHAnsi"/>
-          <w:sz w:val="24"/>
-          <w:szCs w:val="24"/>
-        </w:rPr>
-      </w:pPr>
-      <w:r>
-        <w:rPr>
-          <w:rFonts w:cstheme="minorHAnsi"/>
-          <w:sz w:val="24"/>
-          <w:szCs w:val="24"/>
-        </w:rPr>
-        <w:t>However, my assumption was incorrect…</w:t>
-      </w:r>
-    </w:p>
-    <w:p>
-      <w:pPr>
-        <w:rPr>
-          <w:rFonts w:cstheme="minorHAnsi"/>
-          <w:sz w:val="24"/>
-          <w:szCs w:val="24"/>
-        </w:rPr>
-      </w:pPr>
-      <w:r>
-        <w:rPr>
-          <w:rFonts w:cstheme="minorHAnsi"/>
-          <w:sz w:val="24"/>
-          <w:szCs w:val="24"/>
-        </w:rPr>
-        <w:t xml:space="preserve">As you can see from </w:t>
-      </w:r>
-      <w:r>
-        <w:rPr>
-          <w:rFonts w:cstheme="minorHAnsi"/>
-          <w:sz w:val="24"/>
-          <w:szCs w:val="24"/>
-        </w:rPr>
-        <w:t>the charts….</w:t>
-      </w:r>
-    </w:p>
-    <w:p>
-      <w:pPr>
-        <w:rPr>
-          <w:rFonts w:cstheme="minorHAnsi"/>
-          <w:sz w:val="24"/>
-          <w:szCs w:val="24"/>
-        </w:rPr>
-      </w:pPr>
-      <w:r>
-        <w:rPr>
-          <w:rFonts w:cstheme="minorHAnsi"/>
-          <w:sz w:val="24"/>
-          <w:szCs w:val="24"/>
-        </w:rPr>
-        <w:t xml:space="preserve">The dispersion observed in the charts for GDP per </w:t>
-      </w:r>
-      <w:r>
-        <w:rPr>
-          <w:rFonts w:cstheme="minorHAnsi"/>
-          <w:sz w:val="24"/>
-          <w:szCs w:val="24"/>
-        </w:rPr>
-        <w:t>CAPITA</w:t>
-      </w:r>
-      <w:r>
-        <w:rPr>
-          <w:rFonts w:cstheme="minorHAnsi"/>
-          <w:sz w:val="24"/>
-          <w:szCs w:val="24"/>
-        </w:rPr>
-        <w:t xml:space="preserve"> to </w:t>
-      </w:r>
-      <w:r>
-        <w:rPr>
-          <w:rFonts w:cstheme="minorHAnsi"/>
-          <w:sz w:val="24"/>
-          <w:szCs w:val="24"/>
-        </w:rPr>
-        <w:t>CONSUMPTION</w:t>
-      </w:r>
-      <w:r>
-        <w:rPr>
-          <w:rFonts w:cstheme="minorHAnsi"/>
-          <w:sz w:val="24"/>
-          <w:szCs w:val="24"/>
-        </w:rPr>
-        <w:t xml:space="preserve"> Indicate a lack of correlation.</w:t>
-      </w:r>
-    </w:p>
-    <w:p>
-      <w:pPr>
-        <w:rPr>
-          <w:rFonts w:cstheme="minorHAnsi"/>
-          <w:sz w:val="24"/>
-          <w:szCs w:val="24"/>
-        </w:rPr>
-      </w:pPr>
-      <w:r>
-        <w:rPr>
-          <w:rFonts w:cstheme="minorHAnsi"/>
-          <w:sz w:val="24"/>
-          <w:szCs w:val="24"/>
-        </w:rPr>
-        <w:t xml:space="preserve">Using the Data, I made the same comparison using Population to </w:t>
-      </w:r>
-      <w:r>
-        <w:rPr>
-          <w:rFonts w:cstheme="minorHAnsi"/>
-          <w:sz w:val="24"/>
-          <w:szCs w:val="24"/>
-        </w:rPr>
-        <w:t>CONSUMPTION</w:t>
-      </w:r>
-      <w:r>
-        <w:rPr>
-          <w:rFonts w:cstheme="minorHAnsi"/>
-          <w:sz w:val="24"/>
-          <w:szCs w:val="24"/>
-        </w:rPr>
-        <w:t xml:space="preserve"> and realized that this a much stronger correlation than GDP per </w:t>
-      </w:r>
-      <w:r>
-        <w:rPr>
-          <w:rFonts w:cstheme="minorHAnsi"/>
-          <w:sz w:val="24"/>
-          <w:szCs w:val="24"/>
-        </w:rPr>
-        <w:t>CAPITA</w:t>
-      </w:r>
-      <w:r>
-        <w:rPr>
-          <w:rFonts w:cstheme="minorHAnsi"/>
-          <w:sz w:val="24"/>
-          <w:szCs w:val="24"/>
-        </w:rPr>
-        <w:t xml:space="preserve"> correlation.</w:t>
-      </w:r>
-    </w:p>
-    <w:p>
-      <w:pPr>
-        <w:rPr>
-          <w:rFonts w:cstheme="minorHAnsi"/>
-          <w:sz w:val="24"/>
-          <w:szCs w:val="24"/>
-        </w:rPr>
-      </w:pPr>
-      <w:r>
-        <w:rPr>
-          <w:rFonts w:cstheme="minorHAnsi"/>
-          <w:sz w:val="24"/>
-          <w:szCs w:val="24"/>
-        </w:rPr>
-        <w:t>Additionally</w:t>
-      </w:r>
-      <w:proofErr w:type="gramStart"/>
-      <w:r>
-        <w:rPr>
-          <w:rFonts w:cstheme="minorHAnsi"/>
-          <w:sz w:val="24"/>
-          <w:szCs w:val="24"/>
-        </w:rPr>
-        <w:t>….I</w:t>
-      </w:r>
-      <w:proofErr w:type="gramEnd"/>
-      <w:r>
-        <w:rPr>
-          <w:rFonts w:cstheme="minorHAnsi"/>
-          <w:sz w:val="24"/>
-          <w:szCs w:val="24"/>
-        </w:rPr>
-        <w:t xml:space="preserve"> conducted a review utilizing the values for Total Expenditure for </w:t>
-      </w:r>
-      <w:r>
-        <w:rPr>
-          <w:rFonts w:cstheme="minorHAnsi"/>
-          <w:sz w:val="24"/>
-          <w:szCs w:val="24"/>
-        </w:rPr>
-        <w:t>ENERGY</w:t>
-      </w:r>
-      <w:r>
-        <w:rPr>
-          <w:rFonts w:cstheme="minorHAnsi"/>
-          <w:sz w:val="24"/>
-          <w:szCs w:val="24"/>
-        </w:rPr>
-        <w:t xml:space="preserve"> (since this is closely related to </w:t>
-      </w:r>
-      <w:r>
-        <w:rPr>
-          <w:rFonts w:cstheme="minorHAnsi"/>
-          <w:sz w:val="24"/>
-          <w:szCs w:val="24"/>
-        </w:rPr>
-        <w:t>CONSUMPTION</w:t>
-      </w:r>
-      <w:r>
-        <w:rPr>
-          <w:rFonts w:cstheme="minorHAnsi"/>
-          <w:sz w:val="24"/>
-          <w:szCs w:val="24"/>
-        </w:rPr>
-        <w:t>) and received the same tight groupings indicating a strong correlation</w:t>
-      </w:r>
-    </w:p>
-    <w:p>
-      <w:pPr>
-        <w:rPr>
-          <w:rFonts w:cstheme="minorHAnsi"/>
-          <w:sz w:val="24"/>
-          <w:szCs w:val="24"/>
-        </w:rPr>
-      </w:pPr>
-      <w:r>
-        <w:rPr>
-          <w:rFonts w:cstheme="minorHAnsi"/>
-          <w:sz w:val="24"/>
-          <w:szCs w:val="24"/>
-        </w:rPr>
-        <w:t xml:space="preserve">While this </w:t>
-      </w:r>
-      <w:r>
-        <w:rPr>
-          <w:rFonts w:cstheme="minorHAnsi"/>
-          <w:sz w:val="24"/>
-          <w:szCs w:val="24"/>
-        </w:rPr>
-        <w:t xml:space="preserve">was contrary to my thesis </w:t>
-      </w:r>
-      <w:proofErr w:type="gramStart"/>
-      <w:r>
-        <w:rPr>
-          <w:rFonts w:cstheme="minorHAnsi"/>
-          <w:sz w:val="24"/>
-          <w:szCs w:val="24"/>
-        </w:rPr>
-        <w:t>it  clearly</w:t>
-      </w:r>
-      <w:proofErr w:type="gramEnd"/>
-      <w:r>
-        <w:rPr>
-          <w:rFonts w:cstheme="minorHAnsi"/>
-          <w:sz w:val="24"/>
-          <w:szCs w:val="24"/>
-        </w:rPr>
-        <w:t xml:space="preserve"> demonstrates “</w:t>
-      </w:r>
-      <w:r>
-        <w:rPr>
-          <w:rFonts w:cstheme="minorHAnsi"/>
-          <w:sz w:val="24"/>
-          <w:szCs w:val="24"/>
-        </w:rPr>
-        <w:t>The Simplest Answer is Usually the Best  One</w:t>
-      </w:r>
-      <w:r>
-        <w:rPr>
-          <w:rFonts w:cstheme="minorHAnsi"/>
-          <w:sz w:val="24"/>
-          <w:szCs w:val="24"/>
-        </w:rPr>
-        <w:t>”</w:t>
-      </w:r>
-    </w:p>
-    <w:p>
-      <w:pPr>
-        <w:rPr>
-          <w:rFonts w:cstheme="minorHAnsi"/>
-          <w:sz w:val="24"/>
-          <w:szCs w:val="24"/>
-        </w:rPr>
-      </w:pPr>
-      <w:r>
-        <w:rPr>
-          <w:rFonts w:cstheme="minorHAnsi"/>
-          <w:sz w:val="24"/>
-          <w:szCs w:val="24"/>
-        </w:rPr>
-        <w:t xml:space="preserve">Population not GDP per </w:t>
-      </w:r>
-      <w:r>
-        <w:rPr>
-          <w:rFonts w:cstheme="minorHAnsi"/>
-          <w:sz w:val="24"/>
-          <w:szCs w:val="24"/>
-        </w:rPr>
-        <w:t>CAPITA</w:t>
-      </w:r>
-      <w:r>
-        <w:rPr>
-          <w:rFonts w:cstheme="minorHAnsi"/>
-          <w:sz w:val="24"/>
-          <w:szCs w:val="24"/>
-        </w:rPr>
-        <w:t xml:space="preserve"> is the better predictor of </w:t>
-      </w:r>
-      <w:r>
-        <w:rPr>
-          <w:rFonts w:cstheme="minorHAnsi"/>
-          <w:sz w:val="24"/>
-          <w:szCs w:val="24"/>
-        </w:rPr>
-        <w:t>ENERGY</w:t>
-      </w:r>
-      <w:r>
-        <w:rPr>
-          <w:rFonts w:cstheme="minorHAnsi"/>
-          <w:sz w:val="24"/>
-          <w:szCs w:val="24"/>
-        </w:rPr>
-        <w:t xml:space="preserve"> </w:t>
-      </w:r>
-      <w:r>
-        <w:rPr>
-          <w:rFonts w:cstheme="minorHAnsi"/>
-          <w:sz w:val="24"/>
-          <w:szCs w:val="24"/>
-        </w:rPr>
-        <w:t>CONSUMPTION</w:t>
-      </w:r>
-      <w:r>
-        <w:rPr>
-          <w:rFonts w:cstheme="minorHAnsi"/>
-          <w:sz w:val="24"/>
-          <w:szCs w:val="24"/>
-        </w:rPr>
-        <w:t>.</w:t>
-      </w:r>
-    </w:p>
-    <w:p>
-      <w:pPr>
-        <w:rPr>
-          <w:rFonts w:cstheme="minorHAnsi"/>
-          <w:sz w:val="24"/>
-          <w:szCs w:val="24"/>
-        </w:rPr>
-      </w:pPr>
-    </w:p>
-    <w:p>
-      <w:pPr>
-        <w:rPr>
-          <w:rFonts w:cstheme="minorHAnsi"/>
-          <w:sz w:val="24"/>
-          <w:szCs w:val="24"/>
-        </w:rPr>
-      </w:pPr>
-      <w:r>
-        <w:rPr>
-          <w:rFonts w:cstheme="minorHAnsi"/>
-          <w:sz w:val="24"/>
-          <w:szCs w:val="24"/>
-        </w:rPr>
-        <w:t>With this out of the way</w:t>
-      </w:r>
-      <w:proofErr w:type="gramStart"/>
-      <w:r>
-        <w:rPr>
-          <w:rFonts w:cstheme="minorHAnsi"/>
-          <w:sz w:val="24"/>
-          <w:szCs w:val="24"/>
-        </w:rPr>
-        <w:t>…..</w:t>
-      </w:r>
-      <w:proofErr w:type="gramEnd"/>
-      <w:r>
-        <w:rPr>
-          <w:rFonts w:cstheme="minorHAnsi"/>
-          <w:sz w:val="24"/>
-          <w:szCs w:val="24"/>
-        </w:rPr>
-        <w:t>We will look at some stats for…..</w:t>
-      </w:r>
-    </w:p>
-    <w:p>
-      <w:pPr>
-        <w:rPr>
-          <w:rFonts w:cstheme="minorHAnsi"/>
-          <w:sz w:val="24"/>
-          <w:szCs w:val="24"/>
-        </w:rPr>
-      </w:pPr>
-    </w:p>
-    <w:p>
-      <w:pPr>
-        <w:rPr>
-          <w:rFonts w:cstheme="minorHAnsi"/>
-          <w:b/>
-          <w:bCs/>
-          <w:sz w:val="28"/>
-          <w:szCs w:val="28"/>
-        </w:rPr>
-      </w:pPr>
-      <w:r>
-        <w:rPr>
-          <w:rFonts w:cstheme="minorHAnsi"/>
-          <w:b/>
-          <w:bCs/>
-          <w:sz w:val="28"/>
-          <w:szCs w:val="28"/>
-        </w:rPr>
-        <w:t>TECHNOLOGY / FUTURE GROWTH</w:t>
-      </w:r>
-    </w:p>
-    <w:p>
-      <w:pPr>
-        <w:rPr>
-          <w:rFonts w:cstheme="minorHAnsi"/>
-          <w:b/>
-          <w:bCs/>
-          <w:sz w:val="28"/>
-          <w:szCs w:val="28"/>
-        </w:rPr>
       </w:pPr>
     </w:p>
     <w:p>
@@ -4135,25 +3704,7 @@
           <w:sz w:val="24"/>
           <w:szCs w:val="24"/>
         </w:rPr>
-        <w:t xml:space="preserve"> Key Divers for Innovation is Funding</w:t>
-      </w:r>
-      <w:proofErr w:type="gramStart"/>
-      <w:r>
-        <w:rPr>
-          <w:rFonts w:cstheme="minorHAnsi"/>
-          <w:sz w:val="24"/>
-          <w:szCs w:val="24"/>
-        </w:rPr>
-        <w:t>….With</w:t>
-      </w:r>
-      <w:proofErr w:type="gramEnd"/>
-      <w:r>
-        <w:rPr>
-          <w:rFonts w:cstheme="minorHAnsi"/>
-          <w:sz w:val="24"/>
-          <w:szCs w:val="24"/>
-        </w:rPr>
-        <w:t xml:space="preserve"> this thought in mind I conducted a review of Government and Private Industry funding for Renewable Research &amp; Development. </w:t>
+        <w:t xml:space="preserve"> Key Divers for Innovation is Funding….With this thought in mind I conducted a review of Government and Private Industry funding for Renewable Research &amp; Development. </w:t>
       </w:r>
     </w:p>
     <w:p>
@@ -4172,24 +3723,14 @@
         </w:rPr>
         <w:t xml:space="preserve">Utilizing a </w:t>
       </w:r>
-      <w:proofErr w:type="gramStart"/>
-      <w:r>
-        <w:rPr>
-          <w:rFonts w:cstheme="minorHAnsi"/>
-          <w:sz w:val="24"/>
-          <w:szCs w:val="24"/>
-        </w:rPr>
-        <w:t xml:space="preserve">10 </w:t>
-      </w:r>
-      <w:r>
-        <w:rPr>
-          <w:rFonts w:cstheme="minorHAnsi"/>
-          <w:sz w:val="24"/>
-          <w:szCs w:val="24"/>
-        </w:rPr>
-        <w:t>year</w:t>
-      </w:r>
-      <w:proofErr w:type="gramEnd"/>
+      <w:r>
+        <w:rPr>
+          <w:rFonts w:cstheme="minorHAnsi"/>
+          <w:sz w:val="24"/>
+          <w:szCs w:val="24"/>
+        </w:rPr>
+        <w:t>10-year</w:t>
+      </w:r>
       <w:r>
         <w:rPr>
           <w:rFonts w:cstheme="minorHAnsi"/>
@@ -4233,49 +3774,7 @@
           <w:szCs w:val="24"/>
         </w:rPr>
         <w:lastRenderedPageBreak/>
-        <w:t>With the</w:t>
-      </w:r>
-      <w:r>
-        <w:rPr>
-          <w:rFonts w:cstheme="minorHAnsi"/>
-          <w:sz w:val="24"/>
-          <w:szCs w:val="24"/>
-        </w:rPr>
-        <w:t xml:space="preserve"> median investment from Private Industry is $1.2B while our </w:t>
-      </w:r>
-      <w:proofErr w:type="gramStart"/>
-      <w:r>
-        <w:rPr>
-          <w:rFonts w:cstheme="minorHAnsi"/>
-          <w:sz w:val="24"/>
-          <w:szCs w:val="24"/>
-        </w:rPr>
-        <w:t>Government’s</w:t>
-      </w:r>
-      <w:proofErr w:type="gramEnd"/>
-      <w:r>
-        <w:rPr>
-          <w:rFonts w:cstheme="minorHAnsi"/>
-          <w:sz w:val="24"/>
-          <w:szCs w:val="24"/>
-        </w:rPr>
-        <w:t xml:space="preserve"> </w:t>
-      </w:r>
-      <w:r>
-        <w:rPr>
-          <w:rFonts w:cstheme="minorHAnsi"/>
-          <w:sz w:val="24"/>
-          <w:szCs w:val="24"/>
-        </w:rPr>
-        <w:t xml:space="preserve">contribution </w:t>
-      </w:r>
-      <w:r>
-        <w:rPr>
-          <w:rFonts w:cstheme="minorHAnsi"/>
-          <w:sz w:val="24"/>
-          <w:szCs w:val="24"/>
-        </w:rPr>
-        <w:t>sits at $786M</w:t>
+        <w:t>With the median investment from Private Industry is $1.2B while our Government’s contribution sits at $786M</w:t>
       </w:r>
     </w:p>
     <w:p>
@@ -4445,61 +3944,33 @@
           <w:sz w:val="24"/>
           <w:szCs w:val="24"/>
         </w:rPr>
-        <w:t xml:space="preserve"> </w:t>
-      </w:r>
-      <w:proofErr w:type="gramStart"/>
-      <w:r>
-        <w:rPr>
-          <w:rFonts w:cstheme="minorHAnsi"/>
-          <w:sz w:val="24"/>
-          <w:szCs w:val="24"/>
-        </w:rPr>
-        <w:t>sources</w:t>
-      </w:r>
-      <w:proofErr w:type="gramEnd"/>
-    </w:p>
-    <w:p>
-      <w:pPr>
-        <w:rPr>
-          <w:rFonts w:cstheme="minorHAnsi"/>
-          <w:sz w:val="24"/>
-          <w:szCs w:val="24"/>
-        </w:rPr>
-      </w:pPr>
-    </w:p>
-    <w:p>
-      <w:pPr>
-        <w:rPr>
-          <w:rFonts w:cstheme="minorHAnsi"/>
-          <w:sz w:val="24"/>
-          <w:szCs w:val="24"/>
-        </w:rPr>
-      </w:pPr>
-      <w:r>
-        <w:rPr>
-          <w:rFonts w:cstheme="minorHAnsi"/>
-          <w:sz w:val="24"/>
-          <w:szCs w:val="24"/>
-        </w:rPr>
-        <w:t>And what about the future</w:t>
-      </w:r>
-      <w:proofErr w:type="gramStart"/>
-      <w:r>
-        <w:rPr>
-          <w:rFonts w:cstheme="minorHAnsi"/>
-          <w:sz w:val="24"/>
-          <w:szCs w:val="24"/>
-        </w:rPr>
-        <w:t>….I</w:t>
-      </w:r>
-      <w:proofErr w:type="gramEnd"/>
-      <w:r>
-        <w:rPr>
-          <w:rFonts w:cstheme="minorHAnsi"/>
-          <w:sz w:val="24"/>
-          <w:szCs w:val="24"/>
-        </w:rPr>
-        <w:t xml:space="preserve"> believe we are heading in the right direction…..</w:t>
+        <w:t xml:space="preserve"> sources</w:t>
+      </w:r>
+    </w:p>
+    <w:p>
+      <w:pPr>
+        <w:rPr>
+          <w:rFonts w:cstheme="minorHAnsi"/>
+          <w:sz w:val="24"/>
+          <w:szCs w:val="24"/>
+        </w:rPr>
+      </w:pPr>
+    </w:p>
+    <w:p>
+      <w:pPr>
+        <w:rPr>
+          <w:rFonts w:cstheme="minorHAnsi"/>
+          <w:sz w:val="24"/>
+          <w:szCs w:val="24"/>
+        </w:rPr>
+      </w:pPr>
+      <w:r>
+        <w:rPr>
+          <w:rFonts w:cstheme="minorHAnsi"/>
+          <w:sz w:val="24"/>
+          <w:szCs w:val="24"/>
+        </w:rPr>
+        <w:t>And what about the future….I believe we are heading in the right direction…..</w:t>
       </w:r>
     </w:p>
     <w:p>
@@ -4808,6 +4279,146 @@
 <file path=word/numbering.xml><?xml version="1.0" encoding="utf-8"?>
 <w:numbering xmlns:wpc="http://schemas.microsoft.com/office/word/2010/wordprocessingCanvas" xmlns:cx="http://schemas.microsoft.com/office/drawing/2014/chartex" xmlns:cx1="http://schemas.microsoft.com/office/drawing/2015/9/8/chartex" xmlns:cx2="http://schemas.microsoft.com/office/drawing/2015/10/21/chartex" xmlns:cx3="http://schemas.microsoft.com/office/drawing/2016/5/9/chartex" xmlns:cx4="http://schemas.microsoft.com/office/drawing/2016/5/10/chartex" xmlns:cx5="http://schemas.microsoft.com/office/drawing/2016/5/11/chartex" xmlns:cx6="http://schemas.microsoft.com/office/drawing/2016/5/12/chartex" xmlns:cx7="http://schemas.microsoft.com/office/drawing/2016/5/13/chartex" xmlns:cx8="http://schemas.microsoft.com/office/drawing/2016/5/14/chartex" xmlns:mc="http://schemas.openxmlformats.org/markup-compatibility/2006" xmlns:aink="http://schemas.microsoft.com/office/drawing/2016/ink" xmlns:am3d="http://schemas.microsoft.com/office/drawing/2017/model3d" xmlns:o="urn:schemas-microsoft-com:office:office" xmlns:oel="http://schemas.microsoft.com/office/2019/extlst" xmlns:r="http://schemas.openxmlformats.org/officeDocument/2006/relationships" xmlns:m="http://schemas.openxmlformats.org/officeDocument/2006/math" xmlns:v="urn:schemas-microsoft-com:vml" xmlns:wp14="http://schemas.microsoft.com/office/word/2010/wordprocessingDrawing" xmlns:wp="http://schemas.openxmlformats.org/drawingml/2006/wordprocessingDrawing" xmlns:w10="urn:schemas-microsoft-com:office:word" xmlns:w="http://schemas.openxmlformats.org/wordprocessingml/2006/main" xmlns:w14="http://schemas.microsoft.com/office/word/2010/wordml" xmlns:w15="http://schemas.microsoft.com/office/word/2012/wordml" xmlns:w16cex="http://schemas.microsoft.com/office/word/2018/wordml/cex" xmlns:w16cid="http://schemas.microsoft.com/office/word/2016/wordml/cid" xmlns:w16="http://schemas.microsoft.com/office/word/2018/wordml" xmlns:w16sdtdh="http://schemas.microsoft.com/office/word/2020/wordml/sdtdatahash" xmlns:w16se="http://schemas.microsoft.com/office/word/2015/wordml/symex" xmlns:wpg="http://schemas.microsoft.com/office/word/2010/wordprocessingGroup" xmlns:wpi="http://schemas.microsoft.com/office/word/2010/wordprocessingInk" xmlns:wne="http://schemas.microsoft.com/office/word/2006/wordml" xmlns:wps="http://schemas.microsoft.com/office/word/2010/wordprocessingShape" mc:Ignorable="w14 w15 w16se w16cid w16 w16cex w16sdtdh wp14">
   <w:abstractNum w:abstractNumId="0" w15:restartNumberingAfterBreak="0">
+    <w:nsid w:val="129C2E2E"/>
+    <w:multiLevelType w:val="hybridMultilevel"/>
+    <w:tmpl w:val="88D25552"/>
+    <w:lvl w:ilvl="0" w:tplc="7AF45C94">
+      <w:start w:val="1"/>
+      <w:numFmt w:val="bullet"/>
+      <w:lvlText w:val="-"/>
+      <w:lvlJc w:val="left"/>
+      <w:pPr>
+        <w:tabs>
+          <w:tab w:val="num" w:pos="720"/>
+        </w:tabs>
+        <w:ind w:left="720" w:hanging="360"/>
+      </w:pPr>
+      <w:rPr>
+        <w:rFonts w:ascii="Calibri" w:hAnsi="Calibri" w:hint="default"/>
+      </w:rPr>
+    </w:lvl>
+    <w:lvl w:ilvl="1" w:tplc="F9665C94" w:tentative="1">
+      <w:start w:val="1"/>
+      <w:numFmt w:val="bullet"/>
+      <w:lvlText w:val="-"/>
+      <w:lvlJc w:val="left"/>
+      <w:pPr>
+        <w:tabs>
+          <w:tab w:val="num" w:pos="1440"/>
+        </w:tabs>
+        <w:ind w:left="1440" w:hanging="360"/>
+      </w:pPr>
+      <w:rPr>
+        <w:rFonts w:ascii="Calibri" w:hAnsi="Calibri" w:hint="default"/>
+      </w:rPr>
+    </w:lvl>
+    <w:lvl w:ilvl="2" w:tplc="1C681D50" w:tentative="1">
+      <w:start w:val="1"/>
+      <w:numFmt w:val="bullet"/>
+      <w:lvlText w:val="-"/>
+      <w:lvlJc w:val="left"/>
+      <w:pPr>
+        <w:tabs>
+          <w:tab w:val="num" w:pos="2160"/>
+        </w:tabs>
+        <w:ind w:left="2160" w:hanging="360"/>
+      </w:pPr>
+      <w:rPr>
+        <w:rFonts w:ascii="Calibri" w:hAnsi="Calibri" w:hint="default"/>
+      </w:rPr>
+    </w:lvl>
+    <w:lvl w:ilvl="3" w:tplc="04A4466A" w:tentative="1">
+      <w:start w:val="1"/>
+      <w:numFmt w:val="bullet"/>
+      <w:lvlText w:val="-"/>
+      <w:lvlJc w:val="left"/>
+      <w:pPr>
+        <w:tabs>
+          <w:tab w:val="num" w:pos="2880"/>
+        </w:tabs>
+        <w:ind w:left="2880" w:hanging="360"/>
+      </w:pPr>
+      <w:rPr>
+        <w:rFonts w:ascii="Calibri" w:hAnsi="Calibri" w:hint="default"/>
+      </w:rPr>
+    </w:lvl>
+    <w:lvl w:ilvl="4" w:tplc="C868EE3A" w:tentative="1">
+      <w:start w:val="1"/>
+      <w:numFmt w:val="bullet"/>
+      <w:lvlText w:val="-"/>
+      <w:lvlJc w:val="left"/>
+      <w:pPr>
+        <w:tabs>
+          <w:tab w:val="num" w:pos="3600"/>
+        </w:tabs>
+        <w:ind w:left="3600" w:hanging="360"/>
+      </w:pPr>
+      <w:rPr>
+        <w:rFonts w:ascii="Calibri" w:hAnsi="Calibri" w:hint="default"/>
+      </w:rPr>
+    </w:lvl>
+    <w:lvl w:ilvl="5" w:tplc="EC762B44" w:tentative="1">
+      <w:start w:val="1"/>
+      <w:numFmt w:val="bullet"/>
+      <w:lvlText w:val="-"/>
+      <w:lvlJc w:val="left"/>
+      <w:pPr>
+        <w:tabs>
+          <w:tab w:val="num" w:pos="4320"/>
+        </w:tabs>
+        <w:ind w:left="4320" w:hanging="360"/>
+      </w:pPr>
+      <w:rPr>
+        <w:rFonts w:ascii="Calibri" w:hAnsi="Calibri" w:hint="default"/>
+      </w:rPr>
+    </w:lvl>
+    <w:lvl w:ilvl="6" w:tplc="5DD07C4E" w:tentative="1">
+      <w:start w:val="1"/>
+      <w:numFmt w:val="bullet"/>
+      <w:lvlText w:val="-"/>
+      <w:lvlJc w:val="left"/>
+      <w:pPr>
+        <w:tabs>
+          <w:tab w:val="num" w:pos="5040"/>
+        </w:tabs>
+        <w:ind w:left="5040" w:hanging="360"/>
+      </w:pPr>
+      <w:rPr>
+        <w:rFonts w:ascii="Calibri" w:hAnsi="Calibri" w:hint="default"/>
+      </w:rPr>
+    </w:lvl>
+    <w:lvl w:ilvl="7" w:tplc="3A7AB42E" w:tentative="1">
+      <w:start w:val="1"/>
+      <w:numFmt w:val="bullet"/>
+      <w:lvlText w:val="-"/>
+      <w:lvlJc w:val="left"/>
+      <w:pPr>
+        <w:tabs>
+          <w:tab w:val="num" w:pos="5760"/>
+        </w:tabs>
+        <w:ind w:left="5760" w:hanging="360"/>
+      </w:pPr>
+      <w:rPr>
+        <w:rFonts w:ascii="Calibri" w:hAnsi="Calibri" w:hint="default"/>
+      </w:rPr>
+    </w:lvl>
+    <w:lvl w:ilvl="8" w:tplc="FDD0D0EE" w:tentative="1">
+      <w:start w:val="1"/>
+      <w:numFmt w:val="bullet"/>
+      <w:lvlText w:val="-"/>
+      <w:lvlJc w:val="left"/>
+      <w:pPr>
+        <w:tabs>
+          <w:tab w:val="num" w:pos="6480"/>
+        </w:tabs>
+        <w:ind w:left="6480" w:hanging="360"/>
+      </w:pPr>
+      <w:rPr>
+        <w:rFonts w:ascii="Calibri" w:hAnsi="Calibri" w:hint="default"/>
+      </w:rPr>
+    </w:lvl>
+  </w:abstractNum>
+  <w:abstractNum w:abstractNumId="1" w15:restartNumberingAfterBreak="0">
     <w:nsid w:val="1E671F72"/>
     <w:multiLevelType w:val="hybridMultilevel"/>
     <w:tmpl w:val="756E9E1C"/>
@@ -4919,7 +4530,7 @@
       </w:rPr>
     </w:lvl>
   </w:abstractNum>
-  <w:abstractNum w:abstractNumId="1" w15:restartNumberingAfterBreak="0">
+  <w:abstractNum w:abstractNumId="2" w15:restartNumberingAfterBreak="0">
     <w:nsid w:val="2DCC2849"/>
     <w:multiLevelType w:val="hybridMultilevel"/>
     <w:tmpl w:val="220EE990"/>
@@ -5033,10 +4644,13 @@
     </w:lvl>
   </w:abstractNum>
   <w:num w:numId="1" w16cid:durableId="27529382">
-    <w:abstractNumId w:val="0"/>
+    <w:abstractNumId w:val="1"/>
   </w:num>
   <w:num w:numId="2" w16cid:durableId="1812163332">
-    <w:abstractNumId w:val="1"/>
+    <w:abstractNumId w:val="2"/>
+  </w:num>
+  <w:num w:numId="3" w16cid:durableId="1779369668">
+    <w:abstractNumId w:val="0"/>
   </w:num>
 </w:numbering>
 </file>

</xml_diff>

<commit_message>
21jun minor corrections for notes / script
</commit_message>
<xml_diff>
--- a/presentation/haggerty_presentation_script.docx
+++ b/presentation/haggerty_presentation_script.docx
@@ -10,6 +10,7 @@
           <w:szCs w:val="24"/>
         </w:rPr>
       </w:pPr>
+      <w:proofErr w:type="spellStart"/>
       <w:r>
         <w:rPr>
           <w:rFonts w:cstheme="minorHAnsi"/>
@@ -34,6 +35,7 @@
         </w:rPr>
         <w:t>_gdp_script</w:t>
       </w:r>
+      <w:proofErr w:type="spellEnd"/>
     </w:p>
     <w:p>
       <w:pPr>
@@ -145,32 +147,68 @@
           <w:sz w:val="24"/>
           <w:szCs w:val="24"/>
         </w:rPr>
-        <w:t xml:space="preserve"> Comparison”</w:t>
-      </w:r>
-    </w:p>
-    <w:p>
-      <w:pPr>
-        <w:rPr>
-          <w:rFonts w:cstheme="minorHAnsi"/>
-          <w:sz w:val="24"/>
-          <w:szCs w:val="24"/>
-        </w:rPr>
-      </w:pPr>
-      <w:r>
-        <w:rPr>
-          <w:rFonts w:cstheme="minorHAnsi"/>
-          <w:sz w:val="24"/>
-          <w:szCs w:val="24"/>
-        </w:rPr>
-        <w:t>During this presentation….</w:t>
-      </w:r>
-      <w:r>
-        <w:rPr>
-          <w:rFonts w:cstheme="minorHAnsi"/>
-          <w:sz w:val="24"/>
-          <w:szCs w:val="24"/>
-        </w:rPr>
-        <w:t xml:space="preserve">I would ask that if you have questions….Please hold them until the end and we will address them as time permits. </w:t>
+        <w:t xml:space="preserve"> </w:t>
+      </w:r>
+      <w:proofErr w:type="gramStart"/>
+      <w:r>
+        <w:rPr>
+          <w:rFonts w:cstheme="minorHAnsi"/>
+          <w:sz w:val="24"/>
+          <w:szCs w:val="24"/>
+        </w:rPr>
+        <w:t>Comparison</w:t>
+      </w:r>
+      <w:proofErr w:type="gramEnd"/>
+      <w:r>
+        <w:rPr>
+          <w:rFonts w:cstheme="minorHAnsi"/>
+          <w:sz w:val="24"/>
+          <w:szCs w:val="24"/>
+        </w:rPr>
+        <w:t>”</w:t>
+      </w:r>
+    </w:p>
+    <w:p>
+      <w:pPr>
+        <w:rPr>
+          <w:rFonts w:cstheme="minorHAnsi"/>
+          <w:sz w:val="24"/>
+          <w:szCs w:val="24"/>
+        </w:rPr>
+      </w:pPr>
+      <w:r>
+        <w:rPr>
+          <w:rFonts w:cstheme="minorHAnsi"/>
+          <w:sz w:val="24"/>
+          <w:szCs w:val="24"/>
+        </w:rPr>
+        <w:t>During this presentation</w:t>
+      </w:r>
+      <w:proofErr w:type="gramStart"/>
+      <w:r>
+        <w:rPr>
+          <w:rFonts w:cstheme="minorHAnsi"/>
+          <w:sz w:val="24"/>
+          <w:szCs w:val="24"/>
+        </w:rPr>
+        <w:t>….</w:t>
+      </w:r>
+      <w:r>
+        <w:rPr>
+          <w:rFonts w:cstheme="minorHAnsi"/>
+          <w:sz w:val="24"/>
+          <w:szCs w:val="24"/>
+        </w:rPr>
+        <w:t>I</w:t>
+      </w:r>
+      <w:proofErr w:type="gramEnd"/>
+      <w:r>
+        <w:rPr>
+          <w:rFonts w:cstheme="minorHAnsi"/>
+          <w:sz w:val="24"/>
+          <w:szCs w:val="24"/>
+        </w:rPr>
+        <w:t xml:space="preserve"> would ask that if you have questions….Please hold them until the end and we will address them as time permits. </w:t>
       </w:r>
     </w:p>
     <w:p>
@@ -217,7 +255,25 @@
           <w:sz w:val="24"/>
           <w:szCs w:val="24"/>
         </w:rPr>
-        <w:t>This is tonight’s agenda…..I will give everyone a second to look it over before moving on.</w:t>
+        <w:t>This is tonight’s agenda</w:t>
+      </w:r>
+      <w:proofErr w:type="gramStart"/>
+      <w:r>
+        <w:rPr>
+          <w:rFonts w:cstheme="minorHAnsi"/>
+          <w:sz w:val="24"/>
+          <w:szCs w:val="24"/>
+        </w:rPr>
+        <w:t>…..</w:t>
+      </w:r>
+      <w:proofErr w:type="gramEnd"/>
+      <w:r>
+        <w:rPr>
+          <w:rFonts w:cstheme="minorHAnsi"/>
+          <w:sz w:val="24"/>
+          <w:szCs w:val="24"/>
+        </w:rPr>
+        <w:t>I will give everyone a second to look it over before moving on.</w:t>
       </w:r>
     </w:p>
     <w:p>
@@ -489,7 +545,25 @@
           <w:sz w:val="24"/>
           <w:szCs w:val="24"/>
         </w:rPr>
-        <w:t xml:space="preserve">My analysis included datasets from Bureau of Economic Analysis, US Census Bureau, </w:t>
+        <w:t xml:space="preserve">My analysis included datasets from </w:t>
+      </w:r>
+      <w:proofErr w:type="gramStart"/>
+      <w:r>
+        <w:rPr>
+          <w:rFonts w:cstheme="minorHAnsi"/>
+          <w:sz w:val="24"/>
+          <w:szCs w:val="24"/>
+        </w:rPr>
+        <w:t>Bureau</w:t>
+      </w:r>
+      <w:proofErr w:type="gramEnd"/>
+      <w:r>
+        <w:rPr>
+          <w:rFonts w:cstheme="minorHAnsi"/>
+          <w:sz w:val="24"/>
+          <w:szCs w:val="24"/>
+        </w:rPr>
+        <w:t xml:space="preserve"> of Economic Analysis, US Census Bureau, </w:t>
       </w:r>
       <w:r>
         <w:rPr>
@@ -505,7 +579,23 @@
           <w:sz w:val="24"/>
           <w:szCs w:val="24"/>
         </w:rPr>
-        <w:t xml:space="preserve"> Information Agency, &amp; International Information Agency and data for the years 1970, 1980, 1990, 2000, 2010, &amp; 2020</w:t>
+        <w:t xml:space="preserve"> Information Agency, &amp; International </w:t>
+      </w:r>
+      <w:r>
+        <w:rPr>
+          <w:rFonts w:cstheme="minorHAnsi"/>
+          <w:sz w:val="24"/>
+          <w:szCs w:val="24"/>
+        </w:rPr>
+        <w:t>Energy</w:t>
+      </w:r>
+      <w:r>
+        <w:rPr>
+          <w:rFonts w:cstheme="minorHAnsi"/>
+          <w:sz w:val="24"/>
+          <w:szCs w:val="24"/>
+        </w:rPr>
+        <w:t xml:space="preserve"> Agency and data for the years 1970, 1980, 1990, 2000, 2010, &amp; 2020</w:t>
       </w:r>
       <w:r>
         <w:rPr>
@@ -530,8 +620,18 @@
           <w:sz w:val="24"/>
           <w:szCs w:val="24"/>
         </w:rPr>
-        <w:t>And a few definitions before we get started…..</w:t>
-      </w:r>
+        <w:t>And a few definitions before we get started</w:t>
+      </w:r>
+      <w:proofErr w:type="gramStart"/>
+      <w:r>
+        <w:rPr>
+          <w:rFonts w:cstheme="minorHAnsi"/>
+          <w:sz w:val="24"/>
+          <w:szCs w:val="24"/>
+        </w:rPr>
+        <w:t>…..</w:t>
+      </w:r>
+      <w:proofErr w:type="gramEnd"/>
       <w:r>
         <w:rPr>
           <w:rFonts w:cstheme="minorHAnsi"/>
@@ -579,7 +679,25 @@
           <w:sz w:val="24"/>
           <w:szCs w:val="24"/>
         </w:rPr>
-        <w:t xml:space="preserve">GDP…..Total value for goods and services </w:t>
+        <w:t>GDP</w:t>
+      </w:r>
+      <w:proofErr w:type="gramStart"/>
+      <w:r>
+        <w:rPr>
+          <w:rFonts w:cstheme="minorHAnsi"/>
+          <w:sz w:val="24"/>
+          <w:szCs w:val="24"/>
+        </w:rPr>
+        <w:t>…..</w:t>
+      </w:r>
+      <w:proofErr w:type="gramEnd"/>
+      <w:r>
+        <w:rPr>
+          <w:rFonts w:cstheme="minorHAnsi"/>
+          <w:sz w:val="24"/>
+          <w:szCs w:val="24"/>
+        </w:rPr>
+        <w:t xml:space="preserve">Total value for goods and services </w:t>
       </w:r>
       <w:r>
         <w:rPr>
@@ -683,7 +801,25 @@
           <w:sz w:val="24"/>
           <w:szCs w:val="24"/>
         </w:rPr>
-        <w:t xml:space="preserve"> includes Coal, Crude Oil, and Natural Gas combined.</w:t>
+        <w:t xml:space="preserve"> </w:t>
+      </w:r>
+      <w:proofErr w:type="gramStart"/>
+      <w:r>
+        <w:rPr>
+          <w:rFonts w:cstheme="minorHAnsi"/>
+          <w:sz w:val="24"/>
+          <w:szCs w:val="24"/>
+        </w:rPr>
+        <w:t>includes</w:t>
+      </w:r>
+      <w:proofErr w:type="gramEnd"/>
+      <w:r>
+        <w:rPr>
+          <w:rFonts w:cstheme="minorHAnsi"/>
+          <w:sz w:val="24"/>
+          <w:szCs w:val="24"/>
+        </w:rPr>
+        <w:t xml:space="preserve"> Coal, Crude Oil, and Natural Gas combined.</w:t>
       </w:r>
     </w:p>
     <w:p>
@@ -749,6 +885,7 @@
         </w:rPr>
         <w:t>CONSUMPTION</w:t>
       </w:r>
+      <w:proofErr w:type="gramStart"/>
       <w:r>
         <w:rPr>
           <w:rFonts w:cstheme="minorHAnsi"/>
@@ -757,6 +894,7 @@
         </w:rPr>
         <w:t>…..</w:t>
       </w:r>
+      <w:proofErr w:type="gramEnd"/>
     </w:p>
     <w:p>
       <w:pPr>
@@ -803,34 +941,62 @@
           <w:sz w:val="24"/>
           <w:szCs w:val="24"/>
         </w:rPr>
-        <w:t xml:space="preserve"> combines the values for Biofuels, Geo Thermal, Hydro, Solar, Wind, Wood, &amp; Biomass Waste</w:t>
-      </w:r>
-    </w:p>
-    <w:p>
-      <w:pPr>
-        <w:rPr>
-          <w:rFonts w:cstheme="minorHAnsi"/>
-          <w:sz w:val="24"/>
-          <w:szCs w:val="24"/>
-        </w:rPr>
-      </w:pPr>
-    </w:p>
-    <w:p>
-      <w:pPr>
-        <w:rPr>
-          <w:rFonts w:cstheme="minorHAnsi"/>
-          <w:sz w:val="24"/>
-          <w:szCs w:val="24"/>
-        </w:rPr>
-      </w:pPr>
-      <w:r>
-        <w:rPr>
-          <w:rFonts w:cstheme="minorHAnsi"/>
-          <w:sz w:val="24"/>
-          <w:szCs w:val="24"/>
-        </w:rPr>
-        <w:t>And with that out of the way we will transition to the…..</w:t>
-      </w:r>
+        <w:t xml:space="preserve"> combines the values for Biofuels, </w:t>
+      </w:r>
+      <w:proofErr w:type="gramStart"/>
+      <w:r>
+        <w:rPr>
+          <w:rFonts w:cstheme="minorHAnsi"/>
+          <w:sz w:val="24"/>
+          <w:szCs w:val="24"/>
+        </w:rPr>
+        <w:t>Geo Thermal</w:t>
+      </w:r>
+      <w:proofErr w:type="gramEnd"/>
+      <w:r>
+        <w:rPr>
+          <w:rFonts w:cstheme="minorHAnsi"/>
+          <w:sz w:val="24"/>
+          <w:szCs w:val="24"/>
+        </w:rPr>
+        <w:t>, Hydro, Solar, Wind, Wood, &amp; Biomass Waste</w:t>
+      </w:r>
+    </w:p>
+    <w:p>
+      <w:pPr>
+        <w:rPr>
+          <w:rFonts w:cstheme="minorHAnsi"/>
+          <w:sz w:val="24"/>
+          <w:szCs w:val="24"/>
+        </w:rPr>
+      </w:pPr>
+    </w:p>
+    <w:p>
+      <w:pPr>
+        <w:rPr>
+          <w:rFonts w:cstheme="minorHAnsi"/>
+          <w:sz w:val="24"/>
+          <w:szCs w:val="24"/>
+        </w:rPr>
+      </w:pPr>
+      <w:r>
+        <w:rPr>
+          <w:rFonts w:cstheme="minorHAnsi"/>
+          <w:sz w:val="24"/>
+          <w:szCs w:val="24"/>
+        </w:rPr>
+        <w:t>And with that out of the way we will transition to the</w:t>
+      </w:r>
+      <w:proofErr w:type="gramStart"/>
+      <w:r>
+        <w:rPr>
+          <w:rFonts w:cstheme="minorHAnsi"/>
+          <w:sz w:val="24"/>
+          <w:szCs w:val="24"/>
+        </w:rPr>
+        <w:t>…..</w:t>
+      </w:r>
+      <w:proofErr w:type="gramEnd"/>
     </w:p>
     <w:p>
       <w:pPr>
@@ -927,6 +1093,7 @@
         </w:rPr>
         <w:t>CAPITA</w:t>
       </w:r>
+      <w:proofErr w:type="gramStart"/>
       <w:r>
         <w:rPr>
           <w:rFonts w:cstheme="minorHAnsi"/>
@@ -935,31 +1102,50 @@
         </w:rPr>
         <w:t>…..</w:t>
       </w:r>
-    </w:p>
-    <w:p>
-      <w:pPr>
-        <w:rPr>
-          <w:rFonts w:cstheme="minorHAnsi"/>
-          <w:sz w:val="24"/>
-          <w:szCs w:val="24"/>
-        </w:rPr>
-      </w:pPr>
-    </w:p>
-    <w:p>
-      <w:pPr>
-        <w:rPr>
-          <w:rFonts w:cstheme="minorHAnsi"/>
-          <w:sz w:val="24"/>
-          <w:szCs w:val="24"/>
-        </w:rPr>
-      </w:pPr>
-      <w:r>
-        <w:rPr>
-          <w:rFonts w:cstheme="minorHAnsi"/>
-          <w:sz w:val="24"/>
-          <w:szCs w:val="24"/>
-        </w:rPr>
-        <w:t xml:space="preserve">Utilizing this SCATTER CHART I was able to </w:t>
+      <w:proofErr w:type="gramEnd"/>
+    </w:p>
+    <w:p>
+      <w:pPr>
+        <w:rPr>
+          <w:rFonts w:cstheme="minorHAnsi"/>
+          <w:sz w:val="24"/>
+          <w:szCs w:val="24"/>
+        </w:rPr>
+      </w:pPr>
+    </w:p>
+    <w:p>
+      <w:pPr>
+        <w:rPr>
+          <w:rFonts w:cstheme="minorHAnsi"/>
+          <w:sz w:val="24"/>
+          <w:szCs w:val="24"/>
+        </w:rPr>
+      </w:pPr>
+      <w:r>
+        <w:rPr>
+          <w:rFonts w:cstheme="minorHAnsi"/>
+          <w:sz w:val="24"/>
+          <w:szCs w:val="24"/>
+        </w:rPr>
+        <w:t xml:space="preserve">Utilizing this SCATTER </w:t>
+      </w:r>
+      <w:proofErr w:type="gramStart"/>
+      <w:r>
+        <w:rPr>
+          <w:rFonts w:cstheme="minorHAnsi"/>
+          <w:sz w:val="24"/>
+          <w:szCs w:val="24"/>
+        </w:rPr>
+        <w:t>CHART</w:t>
+      </w:r>
+      <w:proofErr w:type="gramEnd"/>
+      <w:r>
+        <w:rPr>
+          <w:rFonts w:cstheme="minorHAnsi"/>
+          <w:sz w:val="24"/>
+          <w:szCs w:val="24"/>
+        </w:rPr>
+        <w:t xml:space="preserve"> I was able to </w:t>
       </w:r>
       <w:r>
         <w:rPr>
@@ -983,7 +1169,23 @@
           <w:sz w:val="24"/>
           <w:szCs w:val="24"/>
         </w:rPr>
-        <w:t xml:space="preserve"> based on the year and noticed:</w:t>
+        <w:t xml:space="preserve"> </w:t>
+      </w:r>
+      <w:r>
+        <w:rPr>
+          <w:rFonts w:cstheme="minorHAnsi"/>
+          <w:sz w:val="24"/>
+          <w:szCs w:val="24"/>
+        </w:rPr>
+        <w:t>by</w:t>
+      </w:r>
+      <w:r>
+        <w:rPr>
+          <w:rFonts w:cstheme="minorHAnsi"/>
+          <w:sz w:val="24"/>
+          <w:szCs w:val="24"/>
+        </w:rPr>
+        <w:t xml:space="preserve"> year and noticed:</w:t>
       </w:r>
     </w:p>
     <w:p>
@@ -1037,8 +1239,18 @@
           <w:sz w:val="24"/>
           <w:szCs w:val="24"/>
         </w:rPr>
-        <w:t xml:space="preserve"> covered most of the states</w:t>
-      </w:r>
+        <w:t xml:space="preserve"> covered most of the </w:t>
+      </w:r>
+      <w:proofErr w:type="gramStart"/>
+      <w:r>
+        <w:rPr>
+          <w:rFonts w:cstheme="minorHAnsi"/>
+          <w:sz w:val="24"/>
+          <w:szCs w:val="24"/>
+        </w:rPr>
+        <w:t>states</w:t>
+      </w:r>
+      <w:proofErr w:type="gramEnd"/>
     </w:p>
     <w:p>
       <w:pPr>
@@ -1055,8 +1267,18 @@
           <w:sz w:val="24"/>
           <w:szCs w:val="24"/>
         </w:rPr>
-        <w:t>Considering 2020…..</w:t>
-      </w:r>
+        <w:t>Considering 2020</w:t>
+      </w:r>
+      <w:proofErr w:type="gramStart"/>
+      <w:r>
+        <w:rPr>
+          <w:rFonts w:cstheme="minorHAnsi"/>
+          <w:sz w:val="24"/>
+          <w:szCs w:val="24"/>
+        </w:rPr>
+        <w:t>…..</w:t>
+      </w:r>
+      <w:proofErr w:type="gramEnd"/>
     </w:p>
     <w:p>
       <w:pPr>
@@ -1604,34 +1826,70 @@
           <w:sz w:val="24"/>
           <w:szCs w:val="24"/>
         </w:rPr>
-        <w:t xml:space="preserve"> chart</w:t>
-      </w:r>
-    </w:p>
-    <w:p>
-      <w:pPr>
-        <w:rPr>
-          <w:rFonts w:cstheme="minorHAnsi"/>
-          <w:sz w:val="24"/>
-          <w:szCs w:val="24"/>
-        </w:rPr>
-      </w:pPr>
-    </w:p>
-    <w:p>
-      <w:pPr>
-        <w:rPr>
-          <w:rFonts w:cstheme="minorHAnsi"/>
-          <w:sz w:val="24"/>
-          <w:szCs w:val="24"/>
-        </w:rPr>
-      </w:pPr>
-      <w:r>
-        <w:rPr>
-          <w:rFonts w:cstheme="minorHAnsi"/>
-          <w:sz w:val="24"/>
-          <w:szCs w:val="24"/>
-        </w:rPr>
-        <w:t>Next, I wanted to look at GDP across the country…..</w:t>
-      </w:r>
+        <w:t xml:space="preserve"> </w:t>
+      </w:r>
+      <w:proofErr w:type="gramStart"/>
+      <w:r>
+        <w:rPr>
+          <w:rFonts w:cstheme="minorHAnsi"/>
+          <w:sz w:val="24"/>
+          <w:szCs w:val="24"/>
+        </w:rPr>
+        <w:t>chart</w:t>
+      </w:r>
+      <w:proofErr w:type="gramEnd"/>
+    </w:p>
+    <w:p>
+      <w:pPr>
+        <w:rPr>
+          <w:rFonts w:cstheme="minorHAnsi"/>
+          <w:sz w:val="24"/>
+          <w:szCs w:val="24"/>
+        </w:rPr>
+      </w:pPr>
+    </w:p>
+    <w:p>
+      <w:pPr>
+        <w:rPr>
+          <w:rFonts w:cstheme="minorHAnsi"/>
+          <w:sz w:val="24"/>
+          <w:szCs w:val="24"/>
+        </w:rPr>
+      </w:pPr>
+      <w:r>
+        <w:rPr>
+          <w:rFonts w:cstheme="minorHAnsi"/>
+          <w:sz w:val="24"/>
+          <w:szCs w:val="24"/>
+        </w:rPr>
+        <w:t>Next, I wanted to look at GDP</w:t>
+      </w:r>
+      <w:r>
+        <w:rPr>
+          <w:rFonts w:cstheme="minorHAnsi"/>
+          <w:sz w:val="24"/>
+          <w:szCs w:val="24"/>
+        </w:rPr>
+        <w:t xml:space="preserve"> per CAPITA</w:t>
+      </w:r>
+      <w:r>
+        <w:rPr>
+          <w:rFonts w:cstheme="minorHAnsi"/>
+          <w:sz w:val="24"/>
+          <w:szCs w:val="24"/>
+        </w:rPr>
+        <w:t xml:space="preserve"> across the country</w:t>
+      </w:r>
+      <w:proofErr w:type="gramStart"/>
+      <w:r>
+        <w:rPr>
+          <w:rFonts w:cstheme="minorHAnsi"/>
+          <w:sz w:val="24"/>
+          <w:szCs w:val="24"/>
+        </w:rPr>
+        <w:t>…..</w:t>
+      </w:r>
+      <w:proofErr w:type="gramEnd"/>
     </w:p>
     <w:p>
       <w:pPr>
@@ -1668,8 +1926,18 @@
           <w:sz w:val="24"/>
           <w:szCs w:val="24"/>
         </w:rPr>
-        <w:t xml:space="preserve"> was MS with $3.3K in 1970 which was approximately $1.7K below the national average of $5K</w:t>
-      </w:r>
+        <w:t xml:space="preserve"> was MS with $3.3K in 1970 which was approximately $1.7K below the national average of $</w:t>
+      </w:r>
+      <w:proofErr w:type="gramStart"/>
+      <w:r>
+        <w:rPr>
+          <w:rFonts w:cstheme="minorHAnsi"/>
+          <w:sz w:val="24"/>
+          <w:szCs w:val="24"/>
+        </w:rPr>
+        <w:t>5K</w:t>
+      </w:r>
+      <w:proofErr w:type="gramEnd"/>
     </w:p>
     <w:p>
       <w:pPr>
@@ -1750,15 +2018,7 @@
           <w:sz w:val="24"/>
           <w:szCs w:val="24"/>
         </w:rPr>
-        <w:t xml:space="preserve">And from there I wanted to look and how the values </w:t>
-      </w:r>
-      <w:r>
-        <w:rPr>
-          <w:rFonts w:cstheme="minorHAnsi"/>
-          <w:sz w:val="24"/>
-          <w:szCs w:val="24"/>
-        </w:rPr>
-        <w:t>changed over the years…</w:t>
+        <w:t>And from here I wanted to investigate how the values for ENERGY changed over the years…</w:t>
       </w:r>
     </w:p>
     <w:p>
@@ -1991,8 +2251,34 @@
           <w:sz w:val="24"/>
           <w:szCs w:val="24"/>
         </w:rPr>
-        <w:t xml:space="preserve"> and a significant decline after 2000</w:t>
-      </w:r>
+        <w:t xml:space="preserve"> </w:t>
+      </w:r>
+      <w:r>
+        <w:rPr>
+          <w:rFonts w:cstheme="minorHAnsi"/>
+          <w:sz w:val="24"/>
+          <w:szCs w:val="24"/>
+        </w:rPr>
+        <w:t xml:space="preserve">with a </w:t>
+      </w:r>
+      <w:r>
+        <w:rPr>
+          <w:rFonts w:cstheme="minorHAnsi"/>
+          <w:sz w:val="24"/>
+          <w:szCs w:val="24"/>
+        </w:rPr>
+        <w:t xml:space="preserve">significant decline after </w:t>
+      </w:r>
+      <w:proofErr w:type="gramStart"/>
+      <w:r>
+        <w:rPr>
+          <w:rFonts w:cstheme="minorHAnsi"/>
+          <w:sz w:val="24"/>
+          <w:szCs w:val="24"/>
+        </w:rPr>
+        <w:t>2000</w:t>
+      </w:r>
+      <w:proofErr w:type="gramEnd"/>
     </w:p>
     <w:p>
       <w:pPr>
@@ -2104,8 +2390,18 @@
           <w:sz w:val="24"/>
           <w:szCs w:val="24"/>
         </w:rPr>
-        <w:t xml:space="preserve"> took its biggest hit for 1990vs2000</w:t>
-      </w:r>
+        <w:t xml:space="preserve"> took its biggest hit for </w:t>
+      </w:r>
+      <w:proofErr w:type="gramStart"/>
+      <w:r>
+        <w:rPr>
+          <w:rFonts w:cstheme="minorHAnsi"/>
+          <w:sz w:val="24"/>
+          <w:szCs w:val="24"/>
+        </w:rPr>
+        <w:t>1990vs2000</w:t>
+      </w:r>
+      <w:proofErr w:type="gramEnd"/>
     </w:p>
     <w:p>
       <w:pPr>
@@ -2145,25 +2441,54 @@
           <w:sz w:val="24"/>
           <w:szCs w:val="24"/>
         </w:rPr>
-        <w:t xml:space="preserve"> showed increasing gains with 2010vs2020 being the biggest year</w:t>
-      </w:r>
-    </w:p>
-    <w:p>
-      <w:pPr>
-        <w:rPr>
-          <w:rFonts w:cstheme="minorHAnsi"/>
-          <w:sz w:val="24"/>
-          <w:szCs w:val="24"/>
-        </w:rPr>
-      </w:pPr>
-      <w:r>
-        <w:rPr>
-          <w:rFonts w:cstheme="minorHAnsi"/>
-          <w:sz w:val="24"/>
-          <w:szCs w:val="24"/>
-        </w:rPr>
+        <w:t xml:space="preserve"> showed increasing gains with 2010vs2020 being the biggest </w:t>
+      </w:r>
+      <w:proofErr w:type="gramStart"/>
+      <w:r>
+        <w:rPr>
+          <w:rFonts w:cstheme="minorHAnsi"/>
+          <w:sz w:val="24"/>
+          <w:szCs w:val="24"/>
+        </w:rPr>
+        <w:t>year</w:t>
+      </w:r>
+      <w:proofErr w:type="gramEnd"/>
+    </w:p>
+    <w:p>
+      <w:pPr>
+        <w:rPr>
+          <w:rFonts w:cstheme="minorHAnsi"/>
+          <w:sz w:val="24"/>
+          <w:szCs w:val="24"/>
+        </w:rPr>
+      </w:pPr>
+      <w:r>
+        <w:rPr>
+          <w:rFonts w:cstheme="minorHAnsi"/>
+          <w:sz w:val="24"/>
+          <w:szCs w:val="24"/>
+        </w:rPr>
+        <w:lastRenderedPageBreak/>
         <w:br/>
-        <w:t xml:space="preserve">Next I wanted to review the changes by PERCENT of CHANGE…..Once again using an average of all </w:t>
+        <w:t>Next I wanted to review the changes by PERCENT of CHANGE</w:t>
+      </w:r>
+      <w:proofErr w:type="gramStart"/>
+      <w:r>
+        <w:rPr>
+          <w:rFonts w:cstheme="minorHAnsi"/>
+          <w:sz w:val="24"/>
+          <w:szCs w:val="24"/>
+        </w:rPr>
+        <w:t>…..</w:t>
+      </w:r>
+      <w:proofErr w:type="gramEnd"/>
+      <w:r>
+        <w:rPr>
+          <w:rFonts w:cstheme="minorHAnsi"/>
+          <w:sz w:val="24"/>
+          <w:szCs w:val="24"/>
+        </w:rPr>
+        <w:t xml:space="preserve">Once again using an average of all </w:t>
       </w:r>
       <w:r>
         <w:rPr>
@@ -2209,7 +2534,6 @@
           <w:sz w:val="24"/>
           <w:szCs w:val="24"/>
         </w:rPr>
-        <w:lastRenderedPageBreak/>
         <w:t xml:space="preserve">Looking at this chart gave me a feeling that there is actually a </w:t>
       </w:r>
       <w:r>
@@ -2226,8 +2550,18 @@
           <w:sz w:val="24"/>
           <w:szCs w:val="24"/>
         </w:rPr>
-        <w:t xml:space="preserve"> occurring…..</w:t>
-      </w:r>
+        <w:t xml:space="preserve"> occurring</w:t>
+      </w:r>
+      <w:proofErr w:type="gramStart"/>
+      <w:r>
+        <w:rPr>
+          <w:rFonts w:cstheme="minorHAnsi"/>
+          <w:sz w:val="24"/>
+          <w:szCs w:val="24"/>
+        </w:rPr>
+        <w:t>…..</w:t>
+      </w:r>
+      <w:proofErr w:type="gramEnd"/>
     </w:p>
     <w:p>
       <w:pPr>
@@ -2261,6 +2595,7 @@
         </w:rPr>
         <w:t xml:space="preserve">We can see the 70’s and 80’s were good years for </w:t>
       </w:r>
+      <w:proofErr w:type="gramStart"/>
       <w:r>
         <w:rPr>
           <w:rFonts w:cstheme="minorHAnsi"/>
@@ -2269,6 +2604,7 @@
         </w:rPr>
         <w:t>NUCLEAR</w:t>
       </w:r>
+      <w:proofErr w:type="gramEnd"/>
     </w:p>
     <w:p>
       <w:pPr>
@@ -2308,8 +2644,18 @@
           <w:sz w:val="24"/>
           <w:szCs w:val="24"/>
         </w:rPr>
-        <w:t xml:space="preserve"> indicate an overall decline</w:t>
-      </w:r>
+        <w:t xml:space="preserve"> indicate an overall </w:t>
+      </w:r>
+      <w:proofErr w:type="gramStart"/>
+      <w:r>
+        <w:rPr>
+          <w:rFonts w:cstheme="minorHAnsi"/>
+          <w:sz w:val="24"/>
+          <w:szCs w:val="24"/>
+        </w:rPr>
+        <w:t>decline</w:t>
+      </w:r>
+      <w:proofErr w:type="gramEnd"/>
     </w:p>
     <w:p>
       <w:pPr>
@@ -2801,8 +3147,18 @@
           <w:sz w:val="24"/>
           <w:szCs w:val="24"/>
         </w:rPr>
-        <w:t xml:space="preserve"> significantly outpacing their peers</w:t>
-      </w:r>
+        <w:t xml:space="preserve"> significantly outpacing their </w:t>
+      </w:r>
+      <w:proofErr w:type="gramStart"/>
+      <w:r>
+        <w:rPr>
+          <w:rFonts w:cstheme="minorHAnsi"/>
+          <w:sz w:val="24"/>
+          <w:szCs w:val="24"/>
+        </w:rPr>
+        <w:t>peers</w:t>
+      </w:r>
+      <w:proofErr w:type="gramEnd"/>
     </w:p>
     <w:p>
       <w:pPr>
@@ -2980,13 +3336,23 @@
           <w:szCs w:val="24"/>
         </w:rPr>
       </w:pPr>
-      <w:r>
-        <w:rPr>
-          <w:rFonts w:cstheme="minorHAnsi"/>
-          <w:sz w:val="24"/>
-          <w:szCs w:val="24"/>
-        </w:rPr>
-        <w:t>First I noticed a shift in the states listed….</w:t>
+      <w:proofErr w:type="gramStart"/>
+      <w:r>
+        <w:rPr>
+          <w:rFonts w:cstheme="minorHAnsi"/>
+          <w:sz w:val="24"/>
+          <w:szCs w:val="24"/>
+        </w:rPr>
+        <w:t>First</w:t>
+      </w:r>
+      <w:proofErr w:type="gramEnd"/>
+      <w:r>
+        <w:rPr>
+          <w:rFonts w:cstheme="minorHAnsi"/>
+          <w:sz w:val="24"/>
+          <w:szCs w:val="24"/>
+        </w:rPr>
+        <w:t xml:space="preserve"> I noticed a shift in the states listed….</w:t>
       </w:r>
     </w:p>
     <w:p>
@@ -3019,6 +3385,7 @@
           <w:sz w:val="24"/>
           <w:szCs w:val="24"/>
         </w:rPr>
+        <w:lastRenderedPageBreak/>
         <w:t xml:space="preserve">Looking at the values the feeling of a “PARADIGM SHIFT” for </w:t>
       </w:r>
       <w:r>
@@ -3035,8 +3402,18 @@
           <w:sz w:val="24"/>
           <w:szCs w:val="24"/>
         </w:rPr>
-        <w:t xml:space="preserve"> is re-emphasized</w:t>
-      </w:r>
+        <w:t xml:space="preserve"> is </w:t>
+      </w:r>
+      <w:proofErr w:type="gramStart"/>
+      <w:r>
+        <w:rPr>
+          <w:rFonts w:cstheme="minorHAnsi"/>
+          <w:sz w:val="24"/>
+          <w:szCs w:val="24"/>
+        </w:rPr>
+        <w:t>re-emphasized</w:t>
+      </w:r>
+      <w:proofErr w:type="gramEnd"/>
     </w:p>
     <w:p>
       <w:pPr>
@@ -3068,16 +3445,33 @@
           <w:sz w:val="24"/>
           <w:szCs w:val="24"/>
         </w:rPr>
-        <w:lastRenderedPageBreak/>
-        <w:t>Similar to the overall Percent of Change slide….</w:t>
-      </w:r>
-      <w:r>
-        <w:rPr>
-          <w:rFonts w:cstheme="minorHAnsi"/>
-          <w:sz w:val="24"/>
-          <w:szCs w:val="24"/>
-        </w:rPr>
-        <w:t xml:space="preserve">the </w:t>
+        <w:t>Similar to the overall Percent of Change slide</w:t>
+      </w:r>
+      <w:proofErr w:type="gramStart"/>
+      <w:r>
+        <w:rPr>
+          <w:rFonts w:cstheme="minorHAnsi"/>
+          <w:sz w:val="24"/>
+          <w:szCs w:val="24"/>
+        </w:rPr>
+        <w:t>….</w:t>
+      </w:r>
+      <w:r>
+        <w:rPr>
+          <w:rFonts w:cstheme="minorHAnsi"/>
+          <w:sz w:val="24"/>
+          <w:szCs w:val="24"/>
+        </w:rPr>
+        <w:t>the</w:t>
+      </w:r>
+      <w:proofErr w:type="gramEnd"/>
+      <w:r>
+        <w:rPr>
+          <w:rFonts w:cstheme="minorHAnsi"/>
+          <w:sz w:val="24"/>
+          <w:szCs w:val="24"/>
+        </w:rPr>
+        <w:t xml:space="preserve"> </w:t>
       </w:r>
       <w:r>
         <w:rPr>
@@ -3220,438 +3614,10 @@
           <w:sz w:val="28"/>
           <w:szCs w:val="28"/>
         </w:rPr>
-        <w:t>PAUSE PAUSE PAUSE PAUSE</w:t>
-      </w:r>
-    </w:p>
-    <w:p>
-      <w:pPr>
-        <w:rPr>
-          <w:rFonts w:cstheme="minorHAnsi"/>
-          <w:sz w:val="24"/>
-          <w:szCs w:val="24"/>
-        </w:rPr>
-      </w:pPr>
-      <w:r>
-        <w:rPr>
-          <w:rFonts w:cstheme="minorHAnsi"/>
-          <w:sz w:val="24"/>
-          <w:szCs w:val="24"/>
-        </w:rPr>
-        <w:t xml:space="preserve">My Key Thesis Starting this Project was that I would readily find a correlation between GDP per </w:t>
-      </w:r>
-      <w:r>
-        <w:rPr>
-          <w:rFonts w:cstheme="minorHAnsi"/>
-          <w:sz w:val="24"/>
-          <w:szCs w:val="24"/>
-        </w:rPr>
-        <w:t>CAPITA</w:t>
-      </w:r>
-      <w:r>
-        <w:rPr>
-          <w:rFonts w:cstheme="minorHAnsi"/>
-          <w:sz w:val="24"/>
-          <w:szCs w:val="24"/>
-        </w:rPr>
-        <w:t xml:space="preserve"> to </w:t>
-      </w:r>
-      <w:r>
-        <w:rPr>
-          <w:rFonts w:cstheme="minorHAnsi"/>
-          <w:sz w:val="24"/>
-          <w:szCs w:val="24"/>
-        </w:rPr>
-        <w:t>ENERGY</w:t>
-      </w:r>
-      <w:r>
-        <w:rPr>
-          <w:rFonts w:cstheme="minorHAnsi"/>
-          <w:sz w:val="24"/>
-          <w:szCs w:val="24"/>
-        </w:rPr>
-        <w:t xml:space="preserve"> </w:t>
-      </w:r>
-      <w:r>
-        <w:rPr>
-          <w:rFonts w:cstheme="minorHAnsi"/>
-          <w:sz w:val="24"/>
-          <w:szCs w:val="24"/>
-        </w:rPr>
-        <w:t>CONSUMPTION</w:t>
-      </w:r>
-      <w:r>
-        <w:rPr>
-          <w:rFonts w:cstheme="minorHAnsi"/>
-          <w:sz w:val="24"/>
-          <w:szCs w:val="24"/>
-        </w:rPr>
-        <w:t xml:space="preserve">…..My thought was that </w:t>
-      </w:r>
-      <w:r>
-        <w:rPr>
-          <w:rFonts w:cstheme="minorHAnsi"/>
-          <w:sz w:val="24"/>
-          <w:szCs w:val="24"/>
-        </w:rPr>
-        <w:t>CONSUMPTION</w:t>
-      </w:r>
-      <w:r>
-        <w:rPr>
-          <w:rFonts w:cstheme="minorHAnsi"/>
-          <w:sz w:val="24"/>
-          <w:szCs w:val="24"/>
-        </w:rPr>
-        <w:t xml:space="preserve"> means Commerce means Money, and More Commerce would equal More Money….</w:t>
-      </w:r>
-    </w:p>
-    <w:p>
-      <w:pPr>
-        <w:rPr>
-          <w:rFonts w:cstheme="minorHAnsi"/>
-          <w:sz w:val="24"/>
-          <w:szCs w:val="24"/>
-        </w:rPr>
-      </w:pPr>
-      <w:r>
-        <w:rPr>
-          <w:rFonts w:cstheme="minorHAnsi"/>
-          <w:sz w:val="24"/>
-          <w:szCs w:val="24"/>
-        </w:rPr>
-        <w:t>However, my assumption was incorrect…</w:t>
-      </w:r>
-    </w:p>
-    <w:p>
-      <w:pPr>
-        <w:rPr>
-          <w:rFonts w:cstheme="minorHAnsi"/>
-          <w:sz w:val="24"/>
-          <w:szCs w:val="24"/>
-        </w:rPr>
-      </w:pPr>
-      <w:r>
-        <w:rPr>
-          <w:rFonts w:cstheme="minorHAnsi"/>
-          <w:sz w:val="24"/>
-          <w:szCs w:val="24"/>
-        </w:rPr>
-        <w:t xml:space="preserve">As you can see from </w:t>
-      </w:r>
-      <w:r>
-        <w:rPr>
-          <w:rFonts w:cstheme="minorHAnsi"/>
-          <w:sz w:val="24"/>
-          <w:szCs w:val="24"/>
-        </w:rPr>
-        <w:t>the charts….</w:t>
-      </w:r>
-    </w:p>
-    <w:p>
-      <w:pPr>
-        <w:rPr>
-          <w:rFonts w:cstheme="minorHAnsi"/>
-          <w:sz w:val="24"/>
-          <w:szCs w:val="24"/>
-        </w:rPr>
-      </w:pPr>
-      <w:r>
-        <w:rPr>
-          <w:rFonts w:cstheme="minorHAnsi"/>
-          <w:sz w:val="24"/>
-          <w:szCs w:val="24"/>
-        </w:rPr>
-        <w:t xml:space="preserve">The dispersion observed in the charts for GDP per </w:t>
-      </w:r>
-      <w:r>
-        <w:rPr>
-          <w:rFonts w:cstheme="minorHAnsi"/>
-          <w:sz w:val="24"/>
-          <w:szCs w:val="24"/>
-        </w:rPr>
-        <w:t>CAPITA</w:t>
-      </w:r>
-      <w:r>
-        <w:rPr>
-          <w:rFonts w:cstheme="minorHAnsi"/>
-          <w:sz w:val="24"/>
-          <w:szCs w:val="24"/>
-        </w:rPr>
-        <w:t xml:space="preserve"> to </w:t>
-      </w:r>
-      <w:r>
-        <w:rPr>
-          <w:rFonts w:cstheme="minorHAnsi"/>
-          <w:sz w:val="24"/>
-          <w:szCs w:val="24"/>
-        </w:rPr>
-        <w:t>CONSUMPTION</w:t>
-      </w:r>
-      <w:r>
-        <w:rPr>
-          <w:rFonts w:cstheme="minorHAnsi"/>
-          <w:sz w:val="24"/>
-          <w:szCs w:val="24"/>
-        </w:rPr>
-        <w:t xml:space="preserve"> Indicate</w:t>
-      </w:r>
-      <w:r>
-        <w:rPr>
-          <w:rFonts w:cstheme="minorHAnsi"/>
-          <w:sz w:val="24"/>
-          <w:szCs w:val="24"/>
-        </w:rPr>
-        <w:t>s</w:t>
-      </w:r>
-      <w:r>
-        <w:rPr>
-          <w:rFonts w:cstheme="minorHAnsi"/>
-          <w:sz w:val="24"/>
-          <w:szCs w:val="24"/>
-        </w:rPr>
-        <w:t xml:space="preserve"> a lack of correlation.</w:t>
-      </w:r>
-    </w:p>
-    <w:p>
-      <w:pPr>
-        <w:rPr>
-          <w:rFonts w:cstheme="minorHAnsi"/>
-          <w:sz w:val="24"/>
-          <w:szCs w:val="24"/>
-        </w:rPr>
-      </w:pPr>
-      <w:r>
-        <w:rPr>
-          <w:rFonts w:cstheme="minorHAnsi"/>
-          <w:sz w:val="24"/>
-          <w:szCs w:val="24"/>
-        </w:rPr>
-        <w:t xml:space="preserve">Using the Data, I made the same comparison using Population to </w:t>
-      </w:r>
-      <w:r>
-        <w:rPr>
-          <w:rFonts w:cstheme="minorHAnsi"/>
-          <w:sz w:val="24"/>
-          <w:szCs w:val="24"/>
-        </w:rPr>
-        <w:t>CONSUMPTION</w:t>
-      </w:r>
-      <w:r>
-        <w:rPr>
-          <w:rFonts w:cstheme="minorHAnsi"/>
-          <w:sz w:val="24"/>
-          <w:szCs w:val="24"/>
-        </w:rPr>
-        <w:t xml:space="preserve"> and realized that this a much stronger correlation than GDP per </w:t>
-      </w:r>
-      <w:r>
-        <w:rPr>
-          <w:rFonts w:cstheme="minorHAnsi"/>
-          <w:sz w:val="24"/>
-          <w:szCs w:val="24"/>
-        </w:rPr>
-        <w:t>CAPITA</w:t>
-      </w:r>
-      <w:r>
-        <w:rPr>
-          <w:rFonts w:cstheme="minorHAnsi"/>
-          <w:sz w:val="24"/>
-          <w:szCs w:val="24"/>
-        </w:rPr>
-        <w:t xml:space="preserve"> correlation.</w:t>
-      </w:r>
-    </w:p>
-    <w:p>
-      <w:pPr>
-        <w:rPr>
-          <w:rFonts w:cstheme="minorHAnsi"/>
-          <w:sz w:val="24"/>
-          <w:szCs w:val="24"/>
-        </w:rPr>
-      </w:pPr>
-      <w:r>
-        <w:rPr>
-          <w:rFonts w:cstheme="minorHAnsi"/>
-          <w:sz w:val="24"/>
-          <w:szCs w:val="24"/>
-        </w:rPr>
-        <w:t xml:space="preserve">Additionally….I conducted a review utilizing the values for Total Expenditure for </w:t>
-      </w:r>
-      <w:r>
-        <w:rPr>
-          <w:rFonts w:cstheme="minorHAnsi"/>
-          <w:sz w:val="24"/>
-          <w:szCs w:val="24"/>
-        </w:rPr>
-        <w:t>ENERGY</w:t>
-      </w:r>
-      <w:r>
-        <w:rPr>
-          <w:rFonts w:cstheme="minorHAnsi"/>
-          <w:sz w:val="24"/>
-          <w:szCs w:val="24"/>
-        </w:rPr>
-        <w:t xml:space="preserve"> (since this is closely related to </w:t>
-      </w:r>
-      <w:r>
-        <w:rPr>
-          <w:rFonts w:cstheme="minorHAnsi"/>
-          <w:sz w:val="24"/>
-          <w:szCs w:val="24"/>
-        </w:rPr>
-        <w:t>CONSUMPTION</w:t>
-      </w:r>
-      <w:r>
-        <w:rPr>
-          <w:rFonts w:cstheme="minorHAnsi"/>
-          <w:sz w:val="24"/>
-          <w:szCs w:val="24"/>
-        </w:rPr>
-        <w:t>) and received the same tight groupings indicating a strong correlation</w:t>
-      </w:r>
-    </w:p>
-    <w:p>
-      <w:pPr>
-        <w:rPr>
-          <w:rFonts w:cstheme="minorHAnsi"/>
-          <w:sz w:val="24"/>
-          <w:szCs w:val="24"/>
-        </w:rPr>
-      </w:pPr>
-      <w:r>
-        <w:rPr>
-          <w:rFonts w:cstheme="minorHAnsi"/>
-          <w:sz w:val="24"/>
-          <w:szCs w:val="24"/>
-        </w:rPr>
-        <w:t xml:space="preserve">While this </w:t>
-      </w:r>
-      <w:r>
-        <w:rPr>
-          <w:rFonts w:cstheme="minorHAnsi"/>
-          <w:sz w:val="24"/>
-          <w:szCs w:val="24"/>
-        </w:rPr>
-        <w:t>was contrary to my thesis it  clearly demonstrates “</w:t>
-      </w:r>
-      <w:r>
-        <w:rPr>
-          <w:rFonts w:cstheme="minorHAnsi"/>
-          <w:sz w:val="24"/>
-          <w:szCs w:val="24"/>
-        </w:rPr>
-        <w:t>The Simplest Answer is Usually the Best  One</w:t>
-      </w:r>
-      <w:r>
-        <w:rPr>
-          <w:rFonts w:cstheme="minorHAnsi"/>
-          <w:sz w:val="24"/>
-          <w:szCs w:val="24"/>
-        </w:rPr>
-        <w:t>”</w:t>
-      </w:r>
-    </w:p>
-    <w:p>
-      <w:pPr>
-        <w:rPr>
-          <w:rFonts w:cstheme="minorHAnsi"/>
-          <w:sz w:val="24"/>
-          <w:szCs w:val="24"/>
-        </w:rPr>
-      </w:pPr>
-      <w:r>
-        <w:rPr>
-          <w:rFonts w:cstheme="minorHAnsi"/>
-          <w:sz w:val="24"/>
-          <w:szCs w:val="24"/>
-        </w:rPr>
-        <w:t xml:space="preserve">Population not GDP per </w:t>
-      </w:r>
-      <w:r>
-        <w:rPr>
-          <w:rFonts w:cstheme="minorHAnsi"/>
-          <w:sz w:val="24"/>
-          <w:szCs w:val="24"/>
-        </w:rPr>
-        <w:t>CAPITA</w:t>
-      </w:r>
-      <w:r>
-        <w:rPr>
-          <w:rFonts w:cstheme="minorHAnsi"/>
-          <w:sz w:val="24"/>
-          <w:szCs w:val="24"/>
-        </w:rPr>
-        <w:t xml:space="preserve"> is the better predictor of </w:t>
-      </w:r>
-      <w:r>
-        <w:rPr>
-          <w:rFonts w:cstheme="minorHAnsi"/>
-          <w:sz w:val="24"/>
-          <w:szCs w:val="24"/>
-        </w:rPr>
-        <w:t>ENERGY</w:t>
-      </w:r>
-      <w:r>
-        <w:rPr>
-          <w:rFonts w:cstheme="minorHAnsi"/>
-          <w:sz w:val="24"/>
-          <w:szCs w:val="24"/>
-        </w:rPr>
-        <w:t xml:space="preserve"> </w:t>
-      </w:r>
-      <w:r>
-        <w:rPr>
-          <w:rFonts w:cstheme="minorHAnsi"/>
-          <w:sz w:val="24"/>
-          <w:szCs w:val="24"/>
-        </w:rPr>
-        <w:t>CONSUMPTION</w:t>
-      </w:r>
-      <w:r>
-        <w:rPr>
-          <w:rFonts w:cstheme="minorHAnsi"/>
-          <w:sz w:val="24"/>
-          <w:szCs w:val="24"/>
-        </w:rPr>
-        <w:t>.</w:t>
-      </w:r>
-    </w:p>
-    <w:p>
-      <w:pPr>
-        <w:rPr>
-          <w:rFonts w:cstheme="minorHAnsi"/>
-          <w:sz w:val="24"/>
-          <w:szCs w:val="24"/>
-        </w:rPr>
-      </w:pPr>
-    </w:p>
-    <w:p>
-      <w:pPr>
-        <w:rPr>
-          <w:rFonts w:cstheme="minorHAnsi"/>
-          <w:sz w:val="24"/>
-          <w:szCs w:val="24"/>
-        </w:rPr>
-      </w:pPr>
-      <w:r>
-        <w:rPr>
-          <w:rFonts w:cstheme="minorHAnsi"/>
-          <w:sz w:val="24"/>
-          <w:szCs w:val="24"/>
-        </w:rPr>
-        <w:t>With this out of the way…..We will look at some stats for…..</w:t>
-      </w:r>
-    </w:p>
-    <w:p>
-      <w:pPr>
-        <w:rPr>
-          <w:rFonts w:cstheme="minorHAnsi"/>
-          <w:sz w:val="24"/>
-          <w:szCs w:val="24"/>
-        </w:rPr>
-      </w:pPr>
-    </w:p>
-    <w:p>
-      <w:pPr>
+        <w:t xml:space="preserve">PAUSE </w:t>
+      </w:r>
+      <w:proofErr w:type="spellStart"/>
+      <w:r>
         <w:rPr>
           <w:rFonts w:cstheme="minorHAnsi"/>
           <w:b/>
@@ -3659,7 +3625,9 @@
           <w:sz w:val="28"/>
           <w:szCs w:val="28"/>
         </w:rPr>
-      </w:pPr>
+        <w:t>PAUSE</w:t>
+      </w:r>
+      <w:proofErr w:type="spellEnd"/>
       <w:r>
         <w:rPr>
           <w:rFonts w:cstheme="minorHAnsi"/>
@@ -3668,11 +3636,10 @@
           <w:sz w:val="28"/>
           <w:szCs w:val="28"/>
         </w:rPr>
-        <w:t>TECHNOLOGY / FUTURE GROWTH</w:t>
-      </w:r>
-    </w:p>
-    <w:p>
-      <w:pPr>
+        <w:t xml:space="preserve"> </w:t>
+      </w:r>
+      <w:proofErr w:type="spellStart"/>
+      <w:r>
         <w:rPr>
           <w:rFonts w:cstheme="minorHAnsi"/>
           <w:b/>
@@ -3680,6 +3647,593 @@
           <w:sz w:val="28"/>
           <w:szCs w:val="28"/>
         </w:rPr>
+        <w:t>PAUSE</w:t>
+      </w:r>
+      <w:proofErr w:type="spellEnd"/>
+      <w:r>
+        <w:rPr>
+          <w:rFonts w:cstheme="minorHAnsi"/>
+          <w:b/>
+          <w:bCs/>
+          <w:sz w:val="28"/>
+          <w:szCs w:val="28"/>
+        </w:rPr>
+        <w:t xml:space="preserve"> </w:t>
+      </w:r>
+      <w:proofErr w:type="spellStart"/>
+      <w:r>
+        <w:rPr>
+          <w:rFonts w:cstheme="minorHAnsi"/>
+          <w:b/>
+          <w:bCs/>
+          <w:sz w:val="28"/>
+          <w:szCs w:val="28"/>
+        </w:rPr>
+        <w:t>PAUSE</w:t>
+      </w:r>
+      <w:proofErr w:type="spellEnd"/>
+    </w:p>
+    <w:p>
+      <w:pPr>
+        <w:rPr>
+          <w:rFonts w:cstheme="minorHAnsi"/>
+          <w:sz w:val="24"/>
+          <w:szCs w:val="24"/>
+        </w:rPr>
+      </w:pPr>
+      <w:r>
+        <w:rPr>
+          <w:rFonts w:cstheme="minorHAnsi"/>
+          <w:sz w:val="24"/>
+          <w:szCs w:val="24"/>
+        </w:rPr>
+        <w:t xml:space="preserve">My Key Thesis Starting this Project was that I would readily find a correlation between GDP per </w:t>
+      </w:r>
+      <w:r>
+        <w:rPr>
+          <w:rFonts w:cstheme="minorHAnsi"/>
+          <w:sz w:val="24"/>
+          <w:szCs w:val="24"/>
+        </w:rPr>
+        <w:t>CAPITA</w:t>
+      </w:r>
+      <w:r>
+        <w:rPr>
+          <w:rFonts w:cstheme="minorHAnsi"/>
+          <w:sz w:val="24"/>
+          <w:szCs w:val="24"/>
+        </w:rPr>
+        <w:t xml:space="preserve"> to </w:t>
+      </w:r>
+      <w:r>
+        <w:rPr>
+          <w:rFonts w:cstheme="minorHAnsi"/>
+          <w:sz w:val="24"/>
+          <w:szCs w:val="24"/>
+        </w:rPr>
+        <w:t>ENERGY</w:t>
+      </w:r>
+      <w:r>
+        <w:rPr>
+          <w:rFonts w:cstheme="minorHAnsi"/>
+          <w:sz w:val="24"/>
+          <w:szCs w:val="24"/>
+        </w:rPr>
+        <w:t xml:space="preserve"> </w:t>
+      </w:r>
+      <w:r>
+        <w:rPr>
+          <w:rFonts w:cstheme="minorHAnsi"/>
+          <w:sz w:val="24"/>
+          <w:szCs w:val="24"/>
+        </w:rPr>
+        <w:t>CONSUMPTION</w:t>
+      </w:r>
+      <w:proofErr w:type="gramStart"/>
+      <w:r>
+        <w:rPr>
+          <w:rFonts w:cstheme="minorHAnsi"/>
+          <w:sz w:val="24"/>
+          <w:szCs w:val="24"/>
+        </w:rPr>
+        <w:t>…..</w:t>
+      </w:r>
+      <w:proofErr w:type="gramEnd"/>
+      <w:r>
+        <w:rPr>
+          <w:rFonts w:cstheme="minorHAnsi"/>
+          <w:sz w:val="24"/>
+          <w:szCs w:val="24"/>
+        </w:rPr>
+        <w:t xml:space="preserve">My thought was that </w:t>
+      </w:r>
+      <w:r>
+        <w:rPr>
+          <w:rFonts w:cstheme="minorHAnsi"/>
+          <w:sz w:val="24"/>
+          <w:szCs w:val="24"/>
+        </w:rPr>
+        <w:t>CONSUMPTION</w:t>
+      </w:r>
+      <w:r>
+        <w:rPr>
+          <w:rFonts w:cstheme="minorHAnsi"/>
+          <w:sz w:val="24"/>
+          <w:szCs w:val="24"/>
+        </w:rPr>
+        <w:t xml:space="preserve"> means Commerce </w:t>
+      </w:r>
+      <w:r>
+        <w:rPr>
+          <w:rFonts w:cstheme="minorHAnsi"/>
+          <w:sz w:val="24"/>
+          <w:szCs w:val="24"/>
+        </w:rPr>
+        <w:t xml:space="preserve">which </w:t>
+      </w:r>
+      <w:r>
+        <w:rPr>
+          <w:rFonts w:cstheme="minorHAnsi"/>
+          <w:sz w:val="24"/>
+          <w:szCs w:val="24"/>
+        </w:rPr>
+        <w:t>means Money, and More Commerce would equal More Money….</w:t>
+      </w:r>
+      <w:r>
+        <w:rPr>
+          <w:rFonts w:cstheme="minorHAnsi"/>
+          <w:sz w:val="24"/>
+          <w:szCs w:val="24"/>
+        </w:rPr>
+        <w:t>and a higher GDP per Capita</w:t>
+      </w:r>
+    </w:p>
+    <w:p>
+      <w:pPr>
+        <w:rPr>
+          <w:rFonts w:cstheme="minorHAnsi"/>
+          <w:sz w:val="24"/>
+          <w:szCs w:val="24"/>
+        </w:rPr>
+      </w:pPr>
+      <w:r>
+        <w:rPr>
+          <w:rFonts w:cstheme="minorHAnsi"/>
+          <w:sz w:val="24"/>
+          <w:szCs w:val="24"/>
+        </w:rPr>
+        <w:t>However, my assumption was incorrect…</w:t>
+      </w:r>
+    </w:p>
+    <w:p>
+      <w:pPr>
+        <w:rPr>
+          <w:rFonts w:cstheme="minorHAnsi"/>
+          <w:sz w:val="24"/>
+          <w:szCs w:val="24"/>
+        </w:rPr>
+      </w:pPr>
+      <w:r>
+        <w:rPr>
+          <w:rFonts w:cstheme="minorHAnsi"/>
+          <w:sz w:val="24"/>
+          <w:szCs w:val="24"/>
+        </w:rPr>
+        <w:t xml:space="preserve">As you can see from </w:t>
+      </w:r>
+      <w:r>
+        <w:rPr>
+          <w:rFonts w:cstheme="minorHAnsi"/>
+          <w:sz w:val="24"/>
+          <w:szCs w:val="24"/>
+        </w:rPr>
+        <w:t>the charts….</w:t>
+      </w:r>
+    </w:p>
+    <w:p>
+      <w:pPr>
+        <w:rPr>
+          <w:rFonts w:cstheme="minorHAnsi"/>
+          <w:sz w:val="24"/>
+          <w:szCs w:val="24"/>
+        </w:rPr>
+      </w:pPr>
+      <w:r>
+        <w:rPr>
+          <w:rFonts w:cstheme="minorHAnsi"/>
+          <w:sz w:val="24"/>
+          <w:szCs w:val="24"/>
+        </w:rPr>
+        <w:t xml:space="preserve">The </w:t>
+      </w:r>
+      <w:r>
+        <w:rPr>
+          <w:rFonts w:cstheme="minorHAnsi"/>
+          <w:sz w:val="24"/>
+          <w:szCs w:val="24"/>
+        </w:rPr>
+        <w:t xml:space="preserve">wide </w:t>
+      </w:r>
+      <w:r>
+        <w:rPr>
+          <w:rFonts w:cstheme="minorHAnsi"/>
+          <w:sz w:val="24"/>
+          <w:szCs w:val="24"/>
+        </w:rPr>
+        <w:t xml:space="preserve">dispersion observed in the charts for GDP per </w:t>
+      </w:r>
+      <w:r>
+        <w:rPr>
+          <w:rFonts w:cstheme="minorHAnsi"/>
+          <w:sz w:val="24"/>
+          <w:szCs w:val="24"/>
+        </w:rPr>
+        <w:t>CAPITA</w:t>
+      </w:r>
+      <w:r>
+        <w:rPr>
+          <w:rFonts w:cstheme="minorHAnsi"/>
+          <w:sz w:val="24"/>
+          <w:szCs w:val="24"/>
+        </w:rPr>
+        <w:t xml:space="preserve"> to </w:t>
+      </w:r>
+      <w:r>
+        <w:rPr>
+          <w:rFonts w:cstheme="minorHAnsi"/>
+          <w:sz w:val="24"/>
+          <w:szCs w:val="24"/>
+        </w:rPr>
+        <w:t>CONSUMPTION</w:t>
+      </w:r>
+      <w:r>
+        <w:rPr>
+          <w:rFonts w:cstheme="minorHAnsi"/>
+          <w:sz w:val="24"/>
+          <w:szCs w:val="24"/>
+        </w:rPr>
+        <w:t xml:space="preserve"> Indicate</w:t>
+      </w:r>
+      <w:r>
+        <w:rPr>
+          <w:rFonts w:cstheme="minorHAnsi"/>
+          <w:sz w:val="24"/>
+          <w:szCs w:val="24"/>
+        </w:rPr>
+        <w:t>s</w:t>
+      </w:r>
+      <w:r>
+        <w:rPr>
+          <w:rFonts w:cstheme="minorHAnsi"/>
+          <w:sz w:val="24"/>
+          <w:szCs w:val="24"/>
+        </w:rPr>
+        <w:t xml:space="preserve"> a lack of correlation.</w:t>
+      </w:r>
+    </w:p>
+    <w:p>
+      <w:pPr>
+        <w:rPr>
+          <w:rFonts w:cstheme="minorHAnsi"/>
+          <w:sz w:val="24"/>
+          <w:szCs w:val="24"/>
+        </w:rPr>
+      </w:pPr>
+      <w:r>
+        <w:rPr>
+          <w:rFonts w:cstheme="minorHAnsi"/>
+          <w:sz w:val="24"/>
+          <w:szCs w:val="24"/>
+        </w:rPr>
+        <w:t xml:space="preserve">Using the Data, I made the same comparison using Population to </w:t>
+      </w:r>
+      <w:r>
+        <w:rPr>
+          <w:rFonts w:cstheme="minorHAnsi"/>
+          <w:sz w:val="24"/>
+          <w:szCs w:val="24"/>
+        </w:rPr>
+        <w:t>CONSUMPTION</w:t>
+      </w:r>
+      <w:r>
+        <w:rPr>
+          <w:rFonts w:cstheme="minorHAnsi"/>
+          <w:sz w:val="24"/>
+          <w:szCs w:val="24"/>
+        </w:rPr>
+        <w:t xml:space="preserve"> and realized that this a much stronger correlation than GDP per </w:t>
+      </w:r>
+      <w:r>
+        <w:rPr>
+          <w:rFonts w:cstheme="minorHAnsi"/>
+          <w:sz w:val="24"/>
+          <w:szCs w:val="24"/>
+        </w:rPr>
+        <w:t>CAPITA</w:t>
+      </w:r>
+      <w:r>
+        <w:rPr>
+          <w:rFonts w:cstheme="minorHAnsi"/>
+          <w:sz w:val="24"/>
+          <w:szCs w:val="24"/>
+        </w:rPr>
+        <w:t xml:space="preserve"> correlation.</w:t>
+      </w:r>
+    </w:p>
+    <w:p>
+      <w:pPr>
+        <w:rPr>
+          <w:rFonts w:cstheme="minorHAnsi"/>
+          <w:sz w:val="24"/>
+          <w:szCs w:val="24"/>
+        </w:rPr>
+      </w:pPr>
+      <w:r>
+        <w:rPr>
+          <w:rFonts w:cstheme="minorHAnsi"/>
+          <w:sz w:val="24"/>
+          <w:szCs w:val="24"/>
+        </w:rPr>
+        <w:t>Additionally</w:t>
+      </w:r>
+      <w:proofErr w:type="gramStart"/>
+      <w:r>
+        <w:rPr>
+          <w:rFonts w:cstheme="minorHAnsi"/>
+          <w:sz w:val="24"/>
+          <w:szCs w:val="24"/>
+        </w:rPr>
+        <w:t>….I</w:t>
+      </w:r>
+      <w:proofErr w:type="gramEnd"/>
+      <w:r>
+        <w:rPr>
+          <w:rFonts w:cstheme="minorHAnsi"/>
+          <w:sz w:val="24"/>
+          <w:szCs w:val="24"/>
+        </w:rPr>
+        <w:t xml:space="preserve"> conducted a review utilizing the values for Total Expenditure for </w:t>
+      </w:r>
+      <w:r>
+        <w:rPr>
+          <w:rFonts w:cstheme="minorHAnsi"/>
+          <w:sz w:val="24"/>
+          <w:szCs w:val="24"/>
+        </w:rPr>
+        <w:t>ENERGY</w:t>
+      </w:r>
+      <w:r>
+        <w:rPr>
+          <w:rFonts w:cstheme="minorHAnsi"/>
+          <w:sz w:val="24"/>
+          <w:szCs w:val="24"/>
+        </w:rPr>
+        <w:t xml:space="preserve"> (since this is closely related to </w:t>
+      </w:r>
+      <w:r>
+        <w:rPr>
+          <w:rFonts w:cstheme="minorHAnsi"/>
+          <w:sz w:val="24"/>
+          <w:szCs w:val="24"/>
+        </w:rPr>
+        <w:t>CONSUMPTION</w:t>
+      </w:r>
+      <w:r>
+        <w:rPr>
+          <w:rFonts w:cstheme="minorHAnsi"/>
+          <w:sz w:val="24"/>
+          <w:szCs w:val="24"/>
+        </w:rPr>
+        <w:t>) and received the same tight groupings indicating a strong correlation</w:t>
+      </w:r>
+    </w:p>
+    <w:p>
+      <w:pPr>
+        <w:rPr>
+          <w:rFonts w:cstheme="minorHAnsi"/>
+          <w:sz w:val="24"/>
+          <w:szCs w:val="24"/>
+        </w:rPr>
+      </w:pPr>
+      <w:r>
+        <w:rPr>
+          <w:rFonts w:cstheme="minorHAnsi"/>
+          <w:sz w:val="24"/>
+          <w:szCs w:val="24"/>
+        </w:rPr>
+        <w:t xml:space="preserve">While this </w:t>
+      </w:r>
+      <w:r>
+        <w:rPr>
+          <w:rFonts w:cstheme="minorHAnsi"/>
+          <w:sz w:val="24"/>
+          <w:szCs w:val="24"/>
+        </w:rPr>
+        <w:t xml:space="preserve">was contrary to my thesis </w:t>
+      </w:r>
+      <w:proofErr w:type="gramStart"/>
+      <w:r>
+        <w:rPr>
+          <w:rFonts w:cstheme="minorHAnsi"/>
+          <w:sz w:val="24"/>
+          <w:szCs w:val="24"/>
+        </w:rPr>
+        <w:t>it  clearly</w:t>
+      </w:r>
+      <w:proofErr w:type="gramEnd"/>
+      <w:r>
+        <w:rPr>
+          <w:rFonts w:cstheme="minorHAnsi"/>
+          <w:sz w:val="24"/>
+          <w:szCs w:val="24"/>
+        </w:rPr>
+        <w:t xml:space="preserve"> demonstrates “</w:t>
+      </w:r>
+      <w:r>
+        <w:rPr>
+          <w:rFonts w:cstheme="minorHAnsi"/>
+          <w:sz w:val="24"/>
+          <w:szCs w:val="24"/>
+        </w:rPr>
+        <w:t>The Simplest Answer is Usually the Best  One</w:t>
+      </w:r>
+      <w:r>
+        <w:rPr>
+          <w:rFonts w:cstheme="minorHAnsi"/>
+          <w:sz w:val="24"/>
+          <w:szCs w:val="24"/>
+        </w:rPr>
+        <w:t>”</w:t>
+      </w:r>
+    </w:p>
+    <w:p>
+      <w:pPr>
+        <w:rPr>
+          <w:rFonts w:cstheme="minorHAnsi"/>
+          <w:sz w:val="24"/>
+          <w:szCs w:val="24"/>
+        </w:rPr>
+      </w:pPr>
+      <w:r>
+        <w:rPr>
+          <w:rFonts w:cstheme="minorHAnsi"/>
+          <w:sz w:val="24"/>
+          <w:szCs w:val="24"/>
+        </w:rPr>
+        <w:t xml:space="preserve">Population not GDP per </w:t>
+      </w:r>
+      <w:r>
+        <w:rPr>
+          <w:rFonts w:cstheme="minorHAnsi"/>
+          <w:sz w:val="24"/>
+          <w:szCs w:val="24"/>
+        </w:rPr>
+        <w:t>CAPITA</w:t>
+      </w:r>
+      <w:r>
+        <w:rPr>
+          <w:rFonts w:cstheme="minorHAnsi"/>
+          <w:sz w:val="24"/>
+          <w:szCs w:val="24"/>
+        </w:rPr>
+        <w:t xml:space="preserve"> is the better predictor of </w:t>
+      </w:r>
+      <w:r>
+        <w:rPr>
+          <w:rFonts w:cstheme="minorHAnsi"/>
+          <w:sz w:val="24"/>
+          <w:szCs w:val="24"/>
+        </w:rPr>
+        <w:t>ENERGY</w:t>
+      </w:r>
+      <w:r>
+        <w:rPr>
+          <w:rFonts w:cstheme="minorHAnsi"/>
+          <w:sz w:val="24"/>
+          <w:szCs w:val="24"/>
+        </w:rPr>
+        <w:t xml:space="preserve"> </w:t>
+      </w:r>
+      <w:r>
+        <w:rPr>
+          <w:rFonts w:cstheme="minorHAnsi"/>
+          <w:sz w:val="24"/>
+          <w:szCs w:val="24"/>
+        </w:rPr>
+        <w:t>CONSUMPTION</w:t>
+      </w:r>
+      <w:r>
+        <w:rPr>
+          <w:rFonts w:cstheme="minorHAnsi"/>
+          <w:sz w:val="24"/>
+          <w:szCs w:val="24"/>
+        </w:rPr>
+        <w:t>.</w:t>
+      </w:r>
+    </w:p>
+    <w:p>
+      <w:pPr>
+        <w:rPr>
+          <w:rFonts w:cstheme="minorHAnsi"/>
+          <w:sz w:val="24"/>
+          <w:szCs w:val="24"/>
+        </w:rPr>
+      </w:pPr>
+    </w:p>
+    <w:p>
+      <w:pPr>
+        <w:rPr>
+          <w:rFonts w:cstheme="minorHAnsi"/>
+          <w:sz w:val="24"/>
+          <w:szCs w:val="24"/>
+        </w:rPr>
+      </w:pPr>
+      <w:r>
+        <w:rPr>
+          <w:rFonts w:cstheme="minorHAnsi"/>
+          <w:sz w:val="24"/>
+          <w:szCs w:val="24"/>
+        </w:rPr>
+        <w:t>With this out of the way</w:t>
+      </w:r>
+      <w:proofErr w:type="gramStart"/>
+      <w:r>
+        <w:rPr>
+          <w:rFonts w:cstheme="minorHAnsi"/>
+          <w:sz w:val="24"/>
+          <w:szCs w:val="24"/>
+        </w:rPr>
+        <w:t>…..</w:t>
+      </w:r>
+      <w:proofErr w:type="gramEnd"/>
+      <w:r>
+        <w:rPr>
+          <w:rFonts w:cstheme="minorHAnsi"/>
+          <w:sz w:val="24"/>
+          <w:szCs w:val="24"/>
+        </w:rPr>
+        <w:t>We will look at some stats for…..</w:t>
+      </w:r>
+    </w:p>
+    <w:p>
+      <w:pPr>
+        <w:rPr>
+          <w:rFonts w:cstheme="minorHAnsi"/>
+          <w:sz w:val="24"/>
+          <w:szCs w:val="24"/>
+        </w:rPr>
+      </w:pPr>
+    </w:p>
+    <w:p>
+      <w:pPr>
+        <w:rPr>
+          <w:rFonts w:cstheme="minorHAnsi"/>
+          <w:b/>
+          <w:bCs/>
+          <w:sz w:val="28"/>
+          <w:szCs w:val="28"/>
+        </w:rPr>
+      </w:pPr>
+      <w:r>
+        <w:rPr>
+          <w:rFonts w:cstheme="minorHAnsi"/>
+          <w:b/>
+          <w:bCs/>
+          <w:sz w:val="28"/>
+          <w:szCs w:val="28"/>
+        </w:rPr>
+        <w:t>TECHNOLOGY / FUTURE GROWTH</w:t>
+      </w:r>
+    </w:p>
+    <w:p>
+      <w:pPr>
+        <w:rPr>
+          <w:rFonts w:cstheme="minorHAnsi"/>
+          <w:b/>
+          <w:bCs/>
+          <w:sz w:val="28"/>
+          <w:szCs w:val="28"/>
+        </w:rPr>
       </w:pPr>
     </w:p>
     <w:p>
@@ -3704,23 +4258,58 @@
           <w:sz w:val="24"/>
           <w:szCs w:val="24"/>
         </w:rPr>
-        <w:t xml:space="preserve"> Key Divers for Innovation is Funding….With this thought in mind I conducted a review of Government and Private Industry funding for Renewable Research &amp; Development. </w:t>
-      </w:r>
-    </w:p>
-    <w:p>
-      <w:pPr>
-        <w:rPr>
-          <w:rFonts w:cstheme="minorHAnsi"/>
-          <w:sz w:val="24"/>
-          <w:szCs w:val="24"/>
-        </w:rPr>
-      </w:pPr>
-      <w:r>
-        <w:rPr>
-          <w:rFonts w:cstheme="minorHAnsi"/>
-          <w:sz w:val="24"/>
-          <w:szCs w:val="24"/>
-        </w:rPr>
+        <w:t xml:space="preserve"> Key D</w:t>
+      </w:r>
+      <w:r>
+        <w:rPr>
+          <w:rFonts w:cstheme="minorHAnsi"/>
+          <w:sz w:val="24"/>
+          <w:szCs w:val="24"/>
+        </w:rPr>
+        <w:t>r</w:t>
+      </w:r>
+      <w:r>
+        <w:rPr>
+          <w:rFonts w:cstheme="minorHAnsi"/>
+          <w:sz w:val="24"/>
+          <w:szCs w:val="24"/>
+        </w:rPr>
+        <w:t>iver for Innovation is Funding</w:t>
+      </w:r>
+      <w:proofErr w:type="gramStart"/>
+      <w:r>
+        <w:rPr>
+          <w:rFonts w:cstheme="minorHAnsi"/>
+          <w:sz w:val="24"/>
+          <w:szCs w:val="24"/>
+        </w:rPr>
+        <w:t>….With</w:t>
+      </w:r>
+      <w:proofErr w:type="gramEnd"/>
+      <w:r>
+        <w:rPr>
+          <w:rFonts w:cstheme="minorHAnsi"/>
+          <w:sz w:val="24"/>
+          <w:szCs w:val="24"/>
+        </w:rPr>
+        <w:t xml:space="preserve"> this thought in mind I conducted a review of Government and Private Industry funding for Renewable Research &amp; Development. </w:t>
+      </w:r>
+    </w:p>
+    <w:p>
+      <w:pPr>
+        <w:rPr>
+          <w:rFonts w:cstheme="minorHAnsi"/>
+          <w:sz w:val="24"/>
+          <w:szCs w:val="24"/>
+        </w:rPr>
+      </w:pPr>
+      <w:r>
+        <w:rPr>
+          <w:rFonts w:cstheme="minorHAnsi"/>
+          <w:sz w:val="24"/>
+          <w:szCs w:val="24"/>
+        </w:rPr>
+        <w:lastRenderedPageBreak/>
         <w:t xml:space="preserve">Utilizing a </w:t>
       </w:r>
       <w:r>
@@ -3737,8 +4326,18 @@
           <w:sz w:val="24"/>
           <w:szCs w:val="24"/>
         </w:rPr>
-        <w:t xml:space="preserve"> period from 2005 through 2015 we can see an overall investment of approximately $15B</w:t>
-      </w:r>
+        <w:t xml:space="preserve"> period from 2005 through 2015 we can see an overall investment of approximately $</w:t>
+      </w:r>
+      <w:proofErr w:type="gramStart"/>
+      <w:r>
+        <w:rPr>
+          <w:rFonts w:cstheme="minorHAnsi"/>
+          <w:sz w:val="24"/>
+          <w:szCs w:val="24"/>
+        </w:rPr>
+        <w:t>15B</w:t>
+      </w:r>
+      <w:proofErr w:type="gramEnd"/>
     </w:p>
     <w:p>
       <w:pPr>
@@ -3753,6 +4352,25 @@
           <w:szCs w:val="24"/>
         </w:rPr>
       </w:pPr>
+      <w:r>
+        <w:rPr>
+          <w:rFonts w:cstheme="minorHAnsi"/>
+          <w:sz w:val="24"/>
+          <w:szCs w:val="24"/>
+        </w:rPr>
+        <w:t>2009 was the highest year for Private Industry investing $3B and 2012 was the highest year for the US Government investing $1.9B</w:t>
+      </w:r>
+    </w:p>
+    <w:p>
+      <w:pPr>
+        <w:pStyle w:val="ListParagraph"/>
+        <w:ind w:left="1080"/>
+        <w:rPr>
+          <w:rFonts w:cstheme="minorHAnsi"/>
+          <w:sz w:val="24"/>
+          <w:szCs w:val="24"/>
+        </w:rPr>
+      </w:pPr>
     </w:p>
     <w:p>
       <w:pPr>
@@ -3773,20 +4391,68 @@
           <w:sz w:val="24"/>
           <w:szCs w:val="24"/>
         </w:rPr>
-        <w:lastRenderedPageBreak/>
-        <w:t>With the median investment from Private Industry is $1.2B while our Government’s contribution sits at $786M</w:t>
-      </w:r>
-    </w:p>
-    <w:p>
-      <w:pPr>
-        <w:pStyle w:val="ListParagraph"/>
-        <w:ind w:left="1080"/>
-        <w:rPr>
-          <w:rFonts w:cstheme="minorHAnsi"/>
-          <w:sz w:val="24"/>
-          <w:szCs w:val="24"/>
-        </w:rPr>
-      </w:pPr>
+        <w:t xml:space="preserve">With the median investment from Private Industry </w:t>
+      </w:r>
+      <w:r>
+        <w:rPr>
+          <w:rFonts w:cstheme="minorHAnsi"/>
+          <w:sz w:val="24"/>
+          <w:szCs w:val="24"/>
+        </w:rPr>
+        <w:t>at</w:t>
+      </w:r>
+      <w:r>
+        <w:rPr>
+          <w:rFonts w:cstheme="minorHAnsi"/>
+          <w:sz w:val="24"/>
+          <w:szCs w:val="24"/>
+        </w:rPr>
+        <w:t xml:space="preserve"> $1.2B while our </w:t>
+      </w:r>
+      <w:proofErr w:type="gramStart"/>
+      <w:r>
+        <w:rPr>
+          <w:rFonts w:cstheme="minorHAnsi"/>
+          <w:sz w:val="24"/>
+          <w:szCs w:val="24"/>
+        </w:rPr>
+        <w:t>Government’s</w:t>
+      </w:r>
+      <w:proofErr w:type="gramEnd"/>
+      <w:r>
+        <w:rPr>
+          <w:rFonts w:cstheme="minorHAnsi"/>
+          <w:sz w:val="24"/>
+          <w:szCs w:val="24"/>
+        </w:rPr>
+        <w:t xml:space="preserve"> contribution sits at $786M</w:t>
+      </w:r>
+    </w:p>
+    <w:p>
+      <w:pPr>
+        <w:rPr>
+          <w:rFonts w:cstheme="minorHAnsi"/>
+          <w:sz w:val="24"/>
+          <w:szCs w:val="24"/>
+        </w:rPr>
+      </w:pPr>
+    </w:p>
+    <w:p>
+      <w:pPr>
+        <w:rPr>
+          <w:rFonts w:cstheme="minorHAnsi"/>
+          <w:sz w:val="24"/>
+          <w:szCs w:val="24"/>
+        </w:rPr>
+      </w:pPr>
+      <w:r>
+        <w:rPr>
+          <w:rFonts w:cstheme="minorHAnsi"/>
+          <w:sz w:val="24"/>
+          <w:szCs w:val="24"/>
+        </w:rPr>
+        <w:t>Now who were the winners from this type of investment?</w:t>
+      </w:r>
     </w:p>
     <w:p>
       <w:pPr>
@@ -3807,34 +4473,35 @@
           <w:sz w:val="24"/>
           <w:szCs w:val="24"/>
         </w:rPr>
-        <w:t>2009 was the highest year for Private Industry investing $3B and 2012 was the highest year for the US Government investing $1.9B</w:t>
-      </w:r>
-    </w:p>
-    <w:p>
-      <w:pPr>
-        <w:rPr>
-          <w:rFonts w:cstheme="minorHAnsi"/>
-          <w:sz w:val="24"/>
-          <w:szCs w:val="24"/>
-        </w:rPr>
-      </w:pPr>
-    </w:p>
-    <w:p>
-      <w:pPr>
-        <w:rPr>
-          <w:rFonts w:cstheme="minorHAnsi"/>
-          <w:sz w:val="24"/>
-          <w:szCs w:val="24"/>
-        </w:rPr>
-      </w:pPr>
-      <w:r>
-        <w:rPr>
-          <w:rFonts w:cstheme="minorHAnsi"/>
-          <w:sz w:val="24"/>
-          <w:szCs w:val="24"/>
-        </w:rPr>
-        <w:t>Now who were the winners from this type of investment?</w:t>
-      </w:r>
+        <w:t xml:space="preserve">As we can see from this slide Solar is the clear leader in forecasted adoption with a MAX contribution to the </w:t>
+      </w:r>
+      <w:r>
+        <w:rPr>
+          <w:rFonts w:cstheme="minorHAnsi"/>
+          <w:sz w:val="24"/>
+          <w:szCs w:val="24"/>
+        </w:rPr>
+        <w:t>ENERGY</w:t>
+      </w:r>
+      <w:r>
+        <w:rPr>
+          <w:rFonts w:cstheme="minorHAnsi"/>
+          <w:sz w:val="24"/>
+          <w:szCs w:val="24"/>
+        </w:rPr>
+        <w:t xml:space="preserve"> market for 2050 forecast at 1.7M (BN Btu)</w:t>
+      </w:r>
+    </w:p>
+    <w:p>
+      <w:pPr>
+        <w:pStyle w:val="ListParagraph"/>
+        <w:ind w:left="1080"/>
+        <w:rPr>
+          <w:rFonts w:cstheme="minorHAnsi"/>
+          <w:sz w:val="24"/>
+          <w:szCs w:val="24"/>
+        </w:rPr>
+      </w:pPr>
     </w:p>
     <w:p>
       <w:pPr>
@@ -3855,7 +4522,31 @@
           <w:sz w:val="24"/>
           <w:szCs w:val="24"/>
         </w:rPr>
-        <w:t xml:space="preserve">As we can see from this slide Solar is the clear leader in forecasted adoption with a MAX contribution to the </w:t>
+        <w:t>Overall,</w:t>
+      </w:r>
+      <w:r>
+        <w:rPr>
+          <w:rFonts w:cstheme="minorHAnsi"/>
+          <w:sz w:val="24"/>
+          <w:szCs w:val="24"/>
+        </w:rPr>
+        <w:t xml:space="preserve"> we can expect approximately 16.6M (BN Btu) from R</w:t>
+      </w:r>
+      <w:r>
+        <w:rPr>
+          <w:rFonts w:cstheme="minorHAnsi"/>
+          <w:sz w:val="24"/>
+          <w:szCs w:val="24"/>
+        </w:rPr>
+        <w:t>ENEWABLE</w:t>
+      </w:r>
+      <w:r>
+        <w:rPr>
+          <w:rFonts w:cstheme="minorHAnsi"/>
+          <w:sz w:val="24"/>
+          <w:szCs w:val="24"/>
+        </w:rPr>
+        <w:t xml:space="preserve"> </w:t>
       </w:r>
       <w:r>
         <w:rPr>
@@ -3871,106 +4562,61 @@
           <w:sz w:val="24"/>
           <w:szCs w:val="24"/>
         </w:rPr>
-        <w:t xml:space="preserve"> market for 2050 forecast at 1.7M (BN Btu)</w:t>
-      </w:r>
-    </w:p>
-    <w:p>
-      <w:pPr>
-        <w:pStyle w:val="ListParagraph"/>
-        <w:ind w:left="1080"/>
-        <w:rPr>
-          <w:rFonts w:cstheme="minorHAnsi"/>
-          <w:sz w:val="24"/>
-          <w:szCs w:val="24"/>
-        </w:rPr>
-      </w:pPr>
-    </w:p>
-    <w:p>
-      <w:pPr>
-        <w:pStyle w:val="ListParagraph"/>
-        <w:numPr>
-          <w:ilvl w:val="0"/>
-          <w:numId w:val="1"/>
-        </w:numPr>
-        <w:rPr>
-          <w:rFonts w:cstheme="minorHAnsi"/>
-          <w:sz w:val="24"/>
-          <w:szCs w:val="24"/>
-        </w:rPr>
-      </w:pPr>
-      <w:r>
-        <w:rPr>
-          <w:rFonts w:cstheme="minorHAnsi"/>
-          <w:sz w:val="24"/>
-          <w:szCs w:val="24"/>
-        </w:rPr>
-        <w:t>Overall,</w:t>
-      </w:r>
-      <w:r>
-        <w:rPr>
-          <w:rFonts w:cstheme="minorHAnsi"/>
-          <w:sz w:val="24"/>
-          <w:szCs w:val="24"/>
-        </w:rPr>
-        <w:t xml:space="preserve"> we can expect approximately 16.6M (BN Btu) from R</w:t>
-      </w:r>
-      <w:r>
-        <w:rPr>
-          <w:rFonts w:cstheme="minorHAnsi"/>
-          <w:sz w:val="24"/>
-          <w:szCs w:val="24"/>
-        </w:rPr>
-        <w:t>ENEWABLE</w:t>
-      </w:r>
-      <w:r>
-        <w:rPr>
-          <w:rFonts w:cstheme="minorHAnsi"/>
-          <w:sz w:val="24"/>
-          <w:szCs w:val="24"/>
-        </w:rPr>
         <w:t xml:space="preserve"> </w:t>
       </w:r>
-      <w:r>
-        <w:rPr>
-          <w:rFonts w:cstheme="minorHAnsi"/>
-          <w:sz w:val="24"/>
-          <w:szCs w:val="24"/>
-        </w:rPr>
-        <w:t>ENERGY</w:t>
-      </w:r>
-      <w:r>
-        <w:rPr>
-          <w:rFonts w:cstheme="minorHAnsi"/>
-          <w:sz w:val="24"/>
-          <w:szCs w:val="24"/>
-        </w:rPr>
-        <w:t xml:space="preserve"> sources</w:t>
-      </w:r>
-    </w:p>
-    <w:p>
-      <w:pPr>
-        <w:rPr>
-          <w:rFonts w:cstheme="minorHAnsi"/>
-          <w:sz w:val="24"/>
-          <w:szCs w:val="24"/>
-        </w:rPr>
-      </w:pPr>
-    </w:p>
-    <w:p>
-      <w:pPr>
-        <w:rPr>
-          <w:rFonts w:cstheme="minorHAnsi"/>
-          <w:sz w:val="24"/>
-          <w:szCs w:val="24"/>
-        </w:rPr>
-      </w:pPr>
-      <w:r>
-        <w:rPr>
-          <w:rFonts w:cstheme="minorHAnsi"/>
-          <w:sz w:val="24"/>
-          <w:szCs w:val="24"/>
-        </w:rPr>
-        <w:t>And what about the future….I believe we are heading in the right direction…..</w:t>
+      <w:proofErr w:type="gramStart"/>
+      <w:r>
+        <w:rPr>
+          <w:rFonts w:cstheme="minorHAnsi"/>
+          <w:sz w:val="24"/>
+          <w:szCs w:val="24"/>
+        </w:rPr>
+        <w:t>sources</w:t>
+      </w:r>
+      <w:proofErr w:type="gramEnd"/>
+    </w:p>
+    <w:p>
+      <w:pPr>
+        <w:rPr>
+          <w:rFonts w:cstheme="minorHAnsi"/>
+          <w:sz w:val="24"/>
+          <w:szCs w:val="24"/>
+        </w:rPr>
+      </w:pPr>
+    </w:p>
+    <w:p>
+      <w:pPr>
+        <w:rPr>
+          <w:rFonts w:cstheme="minorHAnsi"/>
+          <w:sz w:val="24"/>
+          <w:szCs w:val="24"/>
+        </w:rPr>
+      </w:pPr>
+      <w:r>
+        <w:rPr>
+          <w:rFonts w:cstheme="minorHAnsi"/>
+          <w:sz w:val="24"/>
+          <w:szCs w:val="24"/>
+        </w:rPr>
+        <w:t>And what about the future</w:t>
+      </w:r>
+      <w:proofErr w:type="gramStart"/>
+      <w:r>
+        <w:rPr>
+          <w:rFonts w:cstheme="minorHAnsi"/>
+          <w:sz w:val="24"/>
+          <w:szCs w:val="24"/>
+        </w:rPr>
+        <w:t>….I</w:t>
+      </w:r>
+      <w:proofErr w:type="gramEnd"/>
+      <w:r>
+        <w:rPr>
+          <w:rFonts w:cstheme="minorHAnsi"/>
+          <w:sz w:val="24"/>
+          <w:szCs w:val="24"/>
+        </w:rPr>
+        <w:t xml:space="preserve"> believe we are heading in the right direction…..</w:t>
       </w:r>
     </w:p>
     <w:p>

</xml_diff>